<commit_message>
Add SOLID.Lab blank solution
</commit_message>
<xml_diff>
--- a/Homeworks/04.OOP/08.PolymorphismExercise/PolymorphismExerciseTasksConditions.docx
+++ b/Homeworks/04.OOP/08.PolymorphismExercise/PolymorphismExerciseTasksConditions.docx
@@ -1,6 +1,6 @@
 
 <file path=word/document.xml><?xml version="1.0" encoding="utf-8"?>
-<w:document xmlns:wpc="http://schemas.microsoft.com/office/word/2010/wordprocessingCanvas" xmlns:cx="http://schemas.microsoft.com/office/drawing/2014/chartex" xmlns:cx1="http://schemas.microsoft.com/office/drawing/2015/9/8/chartex" xmlns:cx2="http://schemas.microsoft.com/office/drawing/2015/10/21/chartex" xmlns:cx3="http://schemas.microsoft.com/office/drawing/2016/5/9/chartex" xmlns:cx4="http://schemas.microsoft.com/office/drawing/2016/5/10/chartex" xmlns:cx5="http://schemas.microsoft.com/office/drawing/2016/5/11/chartex" xmlns:cx6="http://schemas.microsoft.com/office/drawing/2016/5/12/chartex" xmlns:cx7="http://schemas.microsoft.com/office/drawing/2016/5/13/chartex" xmlns:cx8="http://schemas.microsoft.com/office/drawing/2016/5/14/chartex" xmlns:mc="http://schemas.openxmlformats.org/markup-compatibility/2006" xmlns:aink="http://schemas.microsoft.com/office/drawing/2016/ink" xmlns:am3d="http://schemas.microsoft.com/office/drawing/2017/model3d" xmlns:o="urn:schemas-microsoft-com:office:office" xmlns:r="http://schemas.openxmlformats.org/officeDocument/2006/relationships" xmlns:m="http://schemas.openxmlformats.org/officeDocument/2006/math" xmlns:v="urn:schemas-microsoft-com:vml" xmlns:wp14="http://schemas.microsoft.com/office/word/2010/wordprocessingDrawing" xmlns:wp="http://schemas.openxmlformats.org/drawingml/2006/wordprocessingDrawing" xmlns:w10="urn:schemas-microsoft-com:office:word" xmlns:w="http://schemas.openxmlformats.org/wordprocessingml/2006/main" xmlns:w14="http://schemas.microsoft.com/office/word/2010/wordml" xmlns:w15="http://schemas.microsoft.com/office/word/2012/wordml" xmlns:w16cid="http://schemas.microsoft.com/office/word/2016/wordml/cid" xmlns:w16se="http://schemas.microsoft.com/office/word/2015/wordml/symex" xmlns:wpg="http://schemas.microsoft.com/office/word/2010/wordprocessingGroup" xmlns:wpi="http://schemas.microsoft.com/office/word/2010/wordprocessingInk" xmlns:wne="http://schemas.microsoft.com/office/word/2006/wordml" xmlns:wps="http://schemas.microsoft.com/office/word/2010/wordprocessingShape" mc:Ignorable="w14 w15 w16se w16cid wp14">
+<w:document xmlns:wpc="http://schemas.microsoft.com/office/word/2010/wordprocessingCanvas" xmlns:cx="http://schemas.microsoft.com/office/drawing/2014/chartex" xmlns:cx1="http://schemas.microsoft.com/office/drawing/2015/9/8/chartex" xmlns:cx2="http://schemas.microsoft.com/office/drawing/2015/10/21/chartex" xmlns:cx3="http://schemas.microsoft.com/office/drawing/2016/5/9/chartex" xmlns:cx4="http://schemas.microsoft.com/office/drawing/2016/5/10/chartex" xmlns:cx5="http://schemas.microsoft.com/office/drawing/2016/5/11/chartex" xmlns:cx6="http://schemas.microsoft.com/office/drawing/2016/5/12/chartex" xmlns:cx7="http://schemas.microsoft.com/office/drawing/2016/5/13/chartex" xmlns:cx8="http://schemas.microsoft.com/office/drawing/2016/5/14/chartex" xmlns:mc="http://schemas.openxmlformats.org/markup-compatibility/2006" xmlns:aink="http://schemas.microsoft.com/office/drawing/2016/ink" xmlns:am3d="http://schemas.microsoft.com/office/drawing/2017/model3d" xmlns:o="urn:schemas-microsoft-com:office:office" xmlns:r="http://schemas.openxmlformats.org/officeDocument/2006/relationships" xmlns:m="http://schemas.openxmlformats.org/officeDocument/2006/math" xmlns:v="urn:schemas-microsoft-com:vml" xmlns:wp14="http://schemas.microsoft.com/office/word/2010/wordprocessingDrawing" xmlns:wp="http://schemas.openxmlformats.org/drawingml/2006/wordprocessingDrawing" xmlns:w10="urn:schemas-microsoft-com:office:word" xmlns:w="http://schemas.openxmlformats.org/wordprocessingml/2006/main" xmlns:w14="http://schemas.microsoft.com/office/word/2010/wordml" xmlns:w15="http://schemas.microsoft.com/office/word/2012/wordml" xmlns:w16cex="http://schemas.microsoft.com/office/word/2018/wordml/cex" xmlns:w16cid="http://schemas.microsoft.com/office/word/2016/wordml/cid" xmlns:w16="http://schemas.microsoft.com/office/word/2018/wordml" xmlns:w16se="http://schemas.microsoft.com/office/word/2015/wordml/symex" xmlns:wpg="http://schemas.microsoft.com/office/word/2010/wordprocessingGroup" xmlns:wpi="http://schemas.microsoft.com/office/word/2010/wordprocessingInk" xmlns:wne="http://schemas.microsoft.com/office/word/2006/wordml" xmlns:wps="http://schemas.microsoft.com/office/word/2010/wordprocessingShape" mc:Ignorable="w14 w15 w16se w16cid w16 w16cex wp14">
   <w:body>
     <w:p>
       <w:pPr>
@@ -11,7 +11,6 @@
           <w:lang w:val="bg-BG"/>
         </w:rPr>
       </w:pPr>
-      <w:bookmarkStart w:id="0" w:name="_GoBack"/>
       <w:r>
         <w:rPr>
           <w:sz w:val="52"/>
@@ -19,7 +18,6 @@
         <w:t>Exercises: Polymorphism</w:t>
       </w:r>
     </w:p>
-    <w:bookmarkEnd w:id="0"/>
     <w:p>
       <w:pPr>
         <w:rPr>
@@ -5690,6 +5688,13 @@
     </w:p>
     <w:p>
       <w:pPr>
+        <w:rPr>
+          <w:lang w:val="bg-BG"/>
+        </w:rPr>
+      </w:pPr>
+    </w:p>
+    <w:p>
+      <w:pPr>
         <w:pStyle w:val="Heading2"/>
         <w:numPr>
           <w:ilvl w:val="0"/>
@@ -5714,110 +5719,178 @@
       <w:pPr>
         <w:jc w:val="both"/>
         <w:rPr>
-          <w:lang w:val="bg-BG"/>
-        </w:rPr>
-      </w:pPr>
-      <w:r>
+          <w:u w:val="single"/>
+        </w:rPr>
+      </w:pPr>
+      <w:r>
+        <w:rPr>
+          <w:u w:val="single"/>
+        </w:rPr>
         <w:t xml:space="preserve">Your task is to create a </w:t>
       </w:r>
       <w:r>
         <w:rPr>
           <w:b/>
+          <w:u w:val="single"/>
         </w:rPr>
         <w:t>class</w:t>
       </w:r>
       <w:r>
+        <w:rPr>
+          <w:u w:val="single"/>
+        </w:rPr>
         <w:t xml:space="preserve"> </w:t>
       </w:r>
       <w:r>
         <w:rPr>
           <w:b/>
+          <w:u w:val="single"/>
         </w:rPr>
         <w:t>hierarchy</w:t>
       </w:r>
       <w:r>
+        <w:rPr>
+          <w:u w:val="single"/>
+        </w:rPr>
         <w:t xml:space="preserve"> like the </w:t>
       </w:r>
       <w:r>
         <w:rPr>
           <w:b/>
+          <w:u w:val="single"/>
         </w:rPr>
         <w:t>described</w:t>
       </w:r>
       <w:r>
+        <w:rPr>
+          <w:u w:val="single"/>
+        </w:rPr>
         <w:t xml:space="preserve"> </w:t>
       </w:r>
       <w:r>
         <w:rPr>
           <w:b/>
+          <w:u w:val="single"/>
         </w:rPr>
         <w:t>below</w:t>
       </w:r>
       <w:r>
-        <w:t xml:space="preserve">. The </w:t>
-      </w:r>
-      <w:r>
-        <w:rPr>
-          <w:b/>
+        <w:rPr>
+          <w:u w:val="single"/>
+        </w:rPr>
+        <w:t xml:space="preserve">. </w:t>
+      </w:r>
+    </w:p>
+    <w:p>
+      <w:pPr>
+        <w:jc w:val="both"/>
+        <w:rPr>
+          <w:color w:val="984806" w:themeColor="accent6" w:themeShade="80"/>
+          <w:lang w:val="bg-BG"/>
+        </w:rPr>
+      </w:pPr>
+      <w:r>
+        <w:rPr>
+          <w:color w:val="FF0000"/>
+        </w:rPr>
+        <w:t xml:space="preserve">The </w:t>
+      </w:r>
+      <w:r>
+        <w:rPr>
+          <w:b/>
+          <w:color w:val="FF0000"/>
         </w:rPr>
         <w:t>Animal</w:t>
       </w:r>
       <w:r>
+        <w:rPr>
+          <w:color w:val="FF0000"/>
+        </w:rPr>
         <w:t xml:space="preserve">, </w:t>
       </w:r>
       <w:r>
         <w:rPr>
           <w:b/>
+          <w:color w:val="FF0000"/>
         </w:rPr>
         <w:t>Bird</w:t>
       </w:r>
       <w:r>
+        <w:rPr>
+          <w:color w:val="FF0000"/>
+        </w:rPr>
         <w:t xml:space="preserve">, </w:t>
       </w:r>
       <w:r>
         <w:rPr>
           <w:b/>
+          <w:color w:val="FF0000"/>
         </w:rPr>
         <w:t>Mammal</w:t>
       </w:r>
       <w:r>
+        <w:rPr>
+          <w:color w:val="FF0000"/>
+        </w:rPr>
         <w:t xml:space="preserve">, </w:t>
       </w:r>
       <w:r>
         <w:rPr>
           <w:b/>
+          <w:color w:val="FF0000"/>
         </w:rPr>
         <w:t>Feline</w:t>
       </w:r>
       <w:r>
+        <w:rPr>
+          <w:color w:val="FF0000"/>
+        </w:rPr>
         <w:t xml:space="preserve"> and </w:t>
       </w:r>
       <w:r>
         <w:rPr>
           <w:b/>
+          <w:color w:val="FF0000"/>
         </w:rPr>
         <w:t>Food</w:t>
       </w:r>
       <w:r>
+        <w:rPr>
+          <w:color w:val="FF0000"/>
+        </w:rPr>
         <w:t xml:space="preserve"> classes should be </w:t>
       </w:r>
       <w:r>
         <w:rPr>
           <w:b/>
+          <w:color w:val="FF0000"/>
         </w:rPr>
         <w:t>abstract</w:t>
       </w:r>
       <w:r>
-        <w:t xml:space="preserve">. Override the method </w:t>
-      </w:r>
-      <w:r>
-        <w:rPr>
-          <w:b/>
-          <w:noProof/>
+        <w:rPr>
+          <w:color w:val="FF0000"/>
+        </w:rPr>
+        <w:t xml:space="preserve">. </w:t>
+      </w:r>
+      <w:r>
+        <w:rPr>
+          <w:color w:val="984806" w:themeColor="accent6" w:themeShade="80"/>
+        </w:rPr>
+        <w:t xml:space="preserve">Override the method </w:t>
+      </w:r>
+      <w:r>
+        <w:rPr>
+          <w:b/>
+          <w:noProof/>
+          <w:color w:val="984806" w:themeColor="accent6" w:themeShade="80"/>
         </w:rPr>
         <w:t>ToString()</w:t>
       </w:r>
       <w:r>
+        <w:rPr>
+          <w:color w:val="984806" w:themeColor="accent6" w:themeShade="80"/>
+        </w:rPr>
         <w:t>.</w:t>
       </w:r>
     </w:p>
@@ -5835,14 +5908,16 @@
           <w:rFonts w:ascii="Consolas" w:hAnsi="Consolas"/>
           <w:b/>
           <w:noProof/>
-          <w:lang w:val="bg-BG"/>
-        </w:rPr>
-      </w:pPr>
-      <w:r>
-        <w:rPr>
-          <w:rFonts w:ascii="Consolas" w:hAnsi="Consolas"/>
-          <w:b/>
-          <w:noProof/>
+          <w:color w:val="00B050"/>
+          <w:lang w:val="bg-BG"/>
+        </w:rPr>
+      </w:pPr>
+      <w:r>
+        <w:rPr>
+          <w:rFonts w:ascii="Consolas" w:hAnsi="Consolas"/>
+          <w:b/>
+          <w:noProof/>
+          <w:color w:val="00B050"/>
         </w:rPr>
         <w:t>Food – int Quantity;</w:t>
       </w:r>
@@ -5861,14 +5936,16 @@
           <w:rFonts w:ascii="Consolas" w:hAnsi="Consolas"/>
           <w:b/>
           <w:noProof/>
-          <w:lang w:val="bg-BG"/>
-        </w:rPr>
-      </w:pPr>
-      <w:r>
-        <w:rPr>
-          <w:rFonts w:ascii="Consolas" w:hAnsi="Consolas"/>
-          <w:b/>
-          <w:noProof/>
+          <w:color w:val="00B050"/>
+          <w:lang w:val="bg-BG"/>
+        </w:rPr>
+      </w:pPr>
+      <w:r>
+        <w:rPr>
+          <w:rFonts w:ascii="Consolas" w:hAnsi="Consolas"/>
+          <w:b/>
+          <w:noProof/>
+          <w:color w:val="00B050"/>
         </w:rPr>
         <w:t>Vegetable;</w:t>
       </w:r>
@@ -5887,14 +5964,16 @@
           <w:rFonts w:ascii="Consolas" w:hAnsi="Consolas"/>
           <w:b/>
           <w:noProof/>
-          <w:lang w:val="bg-BG"/>
-        </w:rPr>
-      </w:pPr>
-      <w:r>
-        <w:rPr>
-          <w:rFonts w:ascii="Consolas" w:hAnsi="Consolas"/>
-          <w:b/>
-          <w:noProof/>
+          <w:color w:val="00B050"/>
+          <w:lang w:val="bg-BG"/>
+        </w:rPr>
+      </w:pPr>
+      <w:r>
+        <w:rPr>
+          <w:rFonts w:ascii="Consolas" w:hAnsi="Consolas"/>
+          <w:b/>
+          <w:noProof/>
+          <w:color w:val="00B050"/>
         </w:rPr>
         <w:t>Fruit;</w:t>
       </w:r>
@@ -5913,14 +5992,16 @@
           <w:rFonts w:ascii="Consolas" w:hAnsi="Consolas"/>
           <w:b/>
           <w:noProof/>
-          <w:lang w:val="bg-BG"/>
-        </w:rPr>
-      </w:pPr>
-      <w:r>
-        <w:rPr>
-          <w:rFonts w:ascii="Consolas" w:hAnsi="Consolas"/>
-          <w:b/>
-          <w:noProof/>
+          <w:color w:val="00B050"/>
+          <w:lang w:val="bg-BG"/>
+        </w:rPr>
+      </w:pPr>
+      <w:r>
+        <w:rPr>
+          <w:rFonts w:ascii="Consolas" w:hAnsi="Consolas"/>
+          <w:b/>
+          <w:noProof/>
+          <w:color w:val="00B050"/>
         </w:rPr>
         <w:t>Meat;</w:t>
       </w:r>
@@ -5939,14 +6020,16 @@
           <w:rFonts w:ascii="Consolas" w:hAnsi="Consolas"/>
           <w:b/>
           <w:noProof/>
-          <w:lang w:val="bg-BG"/>
-        </w:rPr>
-      </w:pPr>
-      <w:r>
-        <w:rPr>
-          <w:rFonts w:ascii="Consolas" w:hAnsi="Consolas"/>
-          <w:b/>
-          <w:noProof/>
+          <w:color w:val="00B050"/>
+          <w:lang w:val="bg-BG"/>
+        </w:rPr>
+      </w:pPr>
+      <w:r>
+        <w:rPr>
+          <w:rFonts w:ascii="Consolas" w:hAnsi="Consolas"/>
+          <w:b/>
+          <w:noProof/>
+          <w:color w:val="00B050"/>
         </w:rPr>
         <w:t>Seeds;</w:t>
       </w:r>
@@ -5965,14 +6048,16 @@
           <w:rFonts w:ascii="Consolas" w:hAnsi="Consolas"/>
           <w:b/>
           <w:noProof/>
-          <w:lang w:val="bg-BG"/>
-        </w:rPr>
-      </w:pPr>
-      <w:r>
-        <w:rPr>
-          <w:rFonts w:ascii="Consolas" w:hAnsi="Consolas"/>
-          <w:b/>
-          <w:noProof/>
+          <w:color w:val="00B050"/>
+          <w:lang w:val="bg-BG"/>
+        </w:rPr>
+      </w:pPr>
+      <w:r>
+        <w:rPr>
+          <w:rFonts w:ascii="Consolas" w:hAnsi="Consolas"/>
+          <w:b/>
+          <w:noProof/>
+          <w:color w:val="00B050"/>
         </w:rPr>
         <w:t>Animal – string Name, double Weight, int FoodEaten;</w:t>
       </w:r>
@@ -5991,14 +6076,16 @@
           <w:rFonts w:ascii="Consolas" w:hAnsi="Consolas"/>
           <w:b/>
           <w:noProof/>
-          <w:lang w:val="bg-BG"/>
-        </w:rPr>
-      </w:pPr>
-      <w:r>
-        <w:rPr>
-          <w:rFonts w:ascii="Consolas" w:hAnsi="Consolas"/>
-          <w:b/>
-          <w:noProof/>
+          <w:color w:val="00B050"/>
+          <w:lang w:val="bg-BG"/>
+        </w:rPr>
+      </w:pPr>
+      <w:r>
+        <w:rPr>
+          <w:rFonts w:ascii="Consolas" w:hAnsi="Consolas"/>
+          <w:b/>
+          <w:noProof/>
+          <w:color w:val="00B050"/>
         </w:rPr>
         <w:t>Bird – double WingSize;</w:t>
       </w:r>
@@ -6017,14 +6104,16 @@
           <w:rFonts w:ascii="Consolas" w:hAnsi="Consolas"/>
           <w:b/>
           <w:noProof/>
-          <w:lang w:val="bg-BG"/>
-        </w:rPr>
-      </w:pPr>
-      <w:r>
-        <w:rPr>
-          <w:rFonts w:ascii="Consolas" w:hAnsi="Consolas"/>
-          <w:b/>
-          <w:noProof/>
+          <w:color w:val="00B050"/>
+          <w:lang w:val="bg-BG"/>
+        </w:rPr>
+      </w:pPr>
+      <w:r>
+        <w:rPr>
+          <w:rFonts w:ascii="Consolas" w:hAnsi="Consolas"/>
+          <w:b/>
+          <w:noProof/>
+          <w:color w:val="00B050"/>
         </w:rPr>
         <w:t>Owl;</w:t>
       </w:r>
@@ -6043,14 +6132,16 @@
           <w:rFonts w:ascii="Consolas" w:hAnsi="Consolas"/>
           <w:b/>
           <w:noProof/>
-          <w:lang w:val="bg-BG"/>
-        </w:rPr>
-      </w:pPr>
-      <w:r>
-        <w:rPr>
-          <w:rFonts w:ascii="Consolas" w:hAnsi="Consolas"/>
-          <w:b/>
-          <w:noProof/>
+          <w:color w:val="00B050"/>
+          <w:lang w:val="bg-BG"/>
+        </w:rPr>
+      </w:pPr>
+      <w:r>
+        <w:rPr>
+          <w:rFonts w:ascii="Consolas" w:hAnsi="Consolas"/>
+          <w:b/>
+          <w:noProof/>
+          <w:color w:val="00B050"/>
         </w:rPr>
         <w:t>Hen;</w:t>
       </w:r>
@@ -6069,14 +6160,16 @@
           <w:rFonts w:ascii="Consolas" w:hAnsi="Consolas"/>
           <w:b/>
           <w:noProof/>
-          <w:lang w:val="bg-BG"/>
-        </w:rPr>
-      </w:pPr>
-      <w:r>
-        <w:rPr>
-          <w:rFonts w:ascii="Consolas" w:hAnsi="Consolas"/>
-          <w:b/>
-          <w:noProof/>
+          <w:color w:val="00B050"/>
+          <w:lang w:val="bg-BG"/>
+        </w:rPr>
+      </w:pPr>
+      <w:r>
+        <w:rPr>
+          <w:rFonts w:ascii="Consolas" w:hAnsi="Consolas"/>
+          <w:b/>
+          <w:noProof/>
+          <w:color w:val="00B050"/>
         </w:rPr>
         <w:t>Mammal – string LivingRegion;</w:t>
       </w:r>
@@ -6095,14 +6188,16 @@
           <w:rFonts w:ascii="Consolas" w:hAnsi="Consolas"/>
           <w:b/>
           <w:noProof/>
-          <w:lang w:val="bg-BG"/>
-        </w:rPr>
-      </w:pPr>
-      <w:r>
-        <w:rPr>
-          <w:rFonts w:ascii="Consolas" w:hAnsi="Consolas"/>
-          <w:b/>
-          <w:noProof/>
+          <w:color w:val="00B050"/>
+          <w:lang w:val="bg-BG"/>
+        </w:rPr>
+      </w:pPr>
+      <w:r>
+        <w:rPr>
+          <w:rFonts w:ascii="Consolas" w:hAnsi="Consolas"/>
+          <w:b/>
+          <w:noProof/>
+          <w:color w:val="00B050"/>
         </w:rPr>
         <w:t>Mouse;</w:t>
       </w:r>
@@ -6121,14 +6216,16 @@
           <w:rFonts w:ascii="Consolas" w:hAnsi="Consolas"/>
           <w:b/>
           <w:noProof/>
-          <w:lang w:val="bg-BG"/>
-        </w:rPr>
-      </w:pPr>
-      <w:r>
-        <w:rPr>
-          <w:rFonts w:ascii="Consolas" w:hAnsi="Consolas"/>
-          <w:b/>
-          <w:noProof/>
+          <w:color w:val="00B050"/>
+          <w:lang w:val="bg-BG"/>
+        </w:rPr>
+      </w:pPr>
+      <w:r>
+        <w:rPr>
+          <w:rFonts w:ascii="Consolas" w:hAnsi="Consolas"/>
+          <w:b/>
+          <w:noProof/>
+          <w:color w:val="00B050"/>
         </w:rPr>
         <w:t>Dog;</w:t>
       </w:r>
@@ -6147,14 +6244,16 @@
           <w:rFonts w:ascii="Consolas" w:hAnsi="Consolas"/>
           <w:b/>
           <w:noProof/>
-          <w:lang w:val="bg-BG"/>
-        </w:rPr>
-      </w:pPr>
-      <w:r>
-        <w:rPr>
-          <w:rFonts w:ascii="Consolas" w:hAnsi="Consolas"/>
-          <w:b/>
-          <w:noProof/>
+          <w:color w:val="00B050"/>
+          <w:lang w:val="bg-BG"/>
+        </w:rPr>
+      </w:pPr>
+      <w:r>
+        <w:rPr>
+          <w:rFonts w:ascii="Consolas" w:hAnsi="Consolas"/>
+          <w:b/>
+          <w:noProof/>
+          <w:color w:val="00B050"/>
         </w:rPr>
         <w:t>Feline – string Breed;</w:t>
       </w:r>
@@ -6173,14 +6272,16 @@
           <w:rFonts w:ascii="Consolas" w:hAnsi="Consolas"/>
           <w:b/>
           <w:noProof/>
-          <w:lang w:val="bg-BG"/>
-        </w:rPr>
-      </w:pPr>
-      <w:r>
-        <w:rPr>
-          <w:rFonts w:ascii="Consolas" w:hAnsi="Consolas"/>
-          <w:b/>
-          <w:noProof/>
+          <w:color w:val="00B050"/>
+          <w:lang w:val="bg-BG"/>
+        </w:rPr>
+      </w:pPr>
+      <w:r>
+        <w:rPr>
+          <w:rFonts w:ascii="Consolas" w:hAnsi="Consolas"/>
+          <w:b/>
+          <w:noProof/>
+          <w:color w:val="00B050"/>
         </w:rPr>
         <w:t>Cat;</w:t>
       </w:r>
@@ -6199,14 +6300,16 @@
           <w:rFonts w:ascii="Consolas" w:hAnsi="Consolas"/>
           <w:b/>
           <w:noProof/>
-          <w:lang w:val="bg-BG"/>
-        </w:rPr>
-      </w:pPr>
-      <w:r>
-        <w:rPr>
-          <w:rFonts w:ascii="Consolas" w:hAnsi="Consolas"/>
-          <w:b/>
-          <w:noProof/>
+          <w:color w:val="00B050"/>
+          <w:lang w:val="bg-BG"/>
+        </w:rPr>
+      </w:pPr>
+      <w:r>
+        <w:rPr>
+          <w:rFonts w:ascii="Consolas" w:hAnsi="Consolas"/>
+          <w:b/>
+          <w:noProof/>
+          <w:color w:val="00B050"/>
         </w:rPr>
         <w:t>Tiger;</w:t>
       </w:r>
@@ -6215,24 +6318,33 @@
       <w:pPr>
         <w:jc w:val="both"/>
         <w:rPr>
-          <w:lang w:val="bg-BG"/>
-        </w:rPr>
-      </w:pPr>
-      <w:r>
+          <w:color w:val="FF0000"/>
+          <w:lang w:val="bg-BG"/>
+        </w:rPr>
+      </w:pPr>
+      <w:r>
+        <w:rPr>
+          <w:color w:val="FF0000"/>
+        </w:rPr>
         <w:t xml:space="preserve">All </w:t>
       </w:r>
       <w:r>
         <w:rPr>
           <w:b/>
+          <w:color w:val="FF0000"/>
         </w:rPr>
         <w:t>animals</w:t>
       </w:r>
       <w:r>
+        <w:rPr>
+          <w:color w:val="FF0000"/>
+        </w:rPr>
         <w:t xml:space="preserve"> should also </w:t>
       </w:r>
       <w:r>
         <w:rPr>
           <w:noProof/>
+          <w:color w:val="FF0000"/>
         </w:rPr>
         <w:t xml:space="preserve">have the </w:t>
       </w:r>
@@ -6240,34 +6352,47 @@
         <w:rPr>
           <w:b/>
           <w:noProof/>
+          <w:color w:val="FF0000"/>
         </w:rPr>
         <w:t>ability</w:t>
       </w:r>
       <w:r>
         <w:rPr>
           <w:noProof/>
+          <w:color w:val="FF0000"/>
         </w:rPr>
         <w:t xml:space="preserve"> to</w:t>
       </w:r>
       <w:r>
+        <w:rPr>
+          <w:color w:val="FF0000"/>
+        </w:rPr>
         <w:t xml:space="preserve"> ask for food by </w:t>
       </w:r>
       <w:r>
         <w:rPr>
           <w:b/>
+          <w:color w:val="FF0000"/>
         </w:rPr>
         <w:t>producing</w:t>
       </w:r>
       <w:r>
+        <w:rPr>
+          <w:color w:val="FF0000"/>
+        </w:rPr>
         <w:t xml:space="preserve"> a </w:t>
       </w:r>
       <w:r>
         <w:rPr>
           <w:b/>
+          <w:color w:val="FF0000"/>
         </w:rPr>
         <w:t>sound</w:t>
       </w:r>
       <w:r>
+        <w:rPr>
+          <w:color w:val="FF0000"/>
+        </w:rPr>
         <w:t>.</w:t>
       </w:r>
     </w:p>
@@ -6283,14 +6408,16 @@
         <w:jc w:val="both"/>
         <w:rPr>
           <w:rFonts w:ascii="Consolas" w:hAnsi="Consolas"/>
-          <w:lang w:val="bg-BG"/>
-        </w:rPr>
-      </w:pPr>
-      <w:r>
-        <w:rPr>
-          <w:rFonts w:ascii="Consolas" w:hAnsi="Consolas"/>
-          <w:b/>
-          <w:noProof/>
+          <w:color w:val="00B050"/>
+          <w:lang w:val="bg-BG"/>
+        </w:rPr>
+      </w:pPr>
+      <w:r>
+        <w:rPr>
+          <w:rFonts w:ascii="Consolas" w:hAnsi="Consolas"/>
+          <w:b/>
+          <w:noProof/>
+          <w:color w:val="00B050"/>
         </w:rPr>
         <w:t>Owl – "Hoot Hoot";</w:t>
       </w:r>
@@ -6307,14 +6434,16 @@
         <w:jc w:val="both"/>
         <w:rPr>
           <w:rFonts w:ascii="Consolas" w:hAnsi="Consolas"/>
-          <w:lang w:val="bg-BG"/>
-        </w:rPr>
-      </w:pPr>
-      <w:r>
-        <w:rPr>
-          <w:rFonts w:ascii="Consolas" w:hAnsi="Consolas"/>
-          <w:b/>
-          <w:noProof/>
+          <w:color w:val="00B050"/>
+          <w:lang w:val="bg-BG"/>
+        </w:rPr>
+      </w:pPr>
+      <w:r>
+        <w:rPr>
+          <w:rFonts w:ascii="Consolas" w:hAnsi="Consolas"/>
+          <w:b/>
+          <w:noProof/>
+          <w:color w:val="00B050"/>
         </w:rPr>
         <w:t>Hen – "Cluck";</w:t>
       </w:r>
@@ -6331,14 +6460,16 @@
         <w:jc w:val="both"/>
         <w:rPr>
           <w:rFonts w:ascii="Consolas" w:hAnsi="Consolas"/>
-          <w:lang w:val="bg-BG"/>
-        </w:rPr>
-      </w:pPr>
-      <w:r>
-        <w:rPr>
-          <w:rFonts w:ascii="Consolas" w:hAnsi="Consolas"/>
-          <w:b/>
-          <w:noProof/>
+          <w:color w:val="00B050"/>
+          <w:lang w:val="bg-BG"/>
+        </w:rPr>
+      </w:pPr>
+      <w:r>
+        <w:rPr>
+          <w:rFonts w:ascii="Consolas" w:hAnsi="Consolas"/>
+          <w:b/>
+          <w:noProof/>
+          <w:color w:val="00B050"/>
         </w:rPr>
         <w:t>Mouse – "Squeak";</w:t>
       </w:r>
@@ -6355,14 +6486,16 @@
         <w:jc w:val="both"/>
         <w:rPr>
           <w:rFonts w:ascii="Consolas" w:hAnsi="Consolas"/>
-          <w:lang w:val="bg-BG"/>
-        </w:rPr>
-      </w:pPr>
-      <w:r>
-        <w:rPr>
-          <w:rFonts w:ascii="Consolas" w:hAnsi="Consolas"/>
-          <w:b/>
-          <w:noProof/>
+          <w:color w:val="00B050"/>
+          <w:lang w:val="bg-BG"/>
+        </w:rPr>
+      </w:pPr>
+      <w:r>
+        <w:rPr>
+          <w:rFonts w:ascii="Consolas" w:hAnsi="Consolas"/>
+          <w:b/>
+          <w:noProof/>
+          <w:color w:val="00B050"/>
         </w:rPr>
         <w:t>Dog – "Woof!";</w:t>
       </w:r>
@@ -6379,14 +6512,16 @@
         <w:jc w:val="both"/>
         <w:rPr>
           <w:rFonts w:ascii="Consolas" w:hAnsi="Consolas"/>
-          <w:lang w:val="bg-BG"/>
-        </w:rPr>
-      </w:pPr>
-      <w:r>
-        <w:rPr>
-          <w:rFonts w:ascii="Consolas" w:hAnsi="Consolas"/>
-          <w:b/>
-          <w:noProof/>
+          <w:color w:val="00B050"/>
+          <w:lang w:val="bg-BG"/>
+        </w:rPr>
+      </w:pPr>
+      <w:r>
+        <w:rPr>
+          <w:rFonts w:ascii="Consolas" w:hAnsi="Consolas"/>
+          <w:b/>
+          <w:noProof/>
+          <w:color w:val="00B050"/>
         </w:rPr>
         <w:t>Cat – "Meow";</w:t>
       </w:r>
@@ -6403,14 +6538,16 @@
         <w:jc w:val="both"/>
         <w:rPr>
           <w:rFonts w:ascii="Consolas" w:hAnsi="Consolas"/>
-          <w:lang w:val="bg-BG"/>
-        </w:rPr>
-      </w:pPr>
-      <w:r>
-        <w:rPr>
-          <w:rFonts w:ascii="Consolas" w:hAnsi="Consolas"/>
-          <w:b/>
-          <w:noProof/>
+          <w:color w:val="00B050"/>
+          <w:lang w:val="bg-BG"/>
+        </w:rPr>
+      </w:pPr>
+      <w:r>
+        <w:rPr>
+          <w:rFonts w:ascii="Consolas" w:hAnsi="Consolas"/>
+          <w:b/>
+          <w:noProof/>
+          <w:color w:val="00B050"/>
         </w:rPr>
         <w:t>Tiger – "ROAR!!!";</w:t>
       </w:r>
@@ -6547,6 +6684,7 @@
         <w:rPr>
           <w:rFonts w:ascii="Consolas" w:hAnsi="Consolas"/>
           <w:noProof/>
+          <w:color w:val="00B050"/>
           <w:lang w:val="bg-BG"/>
         </w:rPr>
       </w:pPr>
@@ -6555,7 +6693,7 @@
           <w:rFonts w:ascii="Consolas" w:eastAsia="SimSun" w:hAnsi="Consolas"/>
           <w:b/>
           <w:noProof/>
-          <w:color w:val="000000" w:themeColor="text1"/>
+          <w:color w:val="00B050"/>
         </w:rPr>
         <w:t>Felines - "</w:t>
       </w:r>
@@ -6564,6 +6702,7 @@
           <w:rFonts w:ascii="Consolas" w:hAnsi="Consolas"/>
           <w:b/>
           <w:noProof/>
+          <w:color w:val="00B050"/>
         </w:rPr>
         <w:t>{Type} {Name} {Weight} {LivingRegion} {Breed}</w:t>
       </w:r>
@@ -6572,7 +6711,7 @@
           <w:rFonts w:ascii="Consolas" w:eastAsia="SimSun" w:hAnsi="Consolas"/>
           <w:b/>
           <w:noProof/>
-          <w:color w:val="000000" w:themeColor="text1"/>
+          <w:color w:val="00B050"/>
         </w:rPr>
         <w:t>";</w:t>
       </w:r>
@@ -6590,6 +6729,7 @@
         <w:rPr>
           <w:rFonts w:ascii="Consolas" w:hAnsi="Consolas"/>
           <w:noProof/>
+          <w:color w:val="00B050"/>
           <w:lang w:val="bg-BG"/>
         </w:rPr>
       </w:pPr>
@@ -6598,7 +6738,7 @@
           <w:rFonts w:ascii="Consolas" w:eastAsia="SimSun" w:hAnsi="Consolas"/>
           <w:b/>
           <w:noProof/>
-          <w:color w:val="000000" w:themeColor="text1"/>
+          <w:color w:val="00B050"/>
         </w:rPr>
         <w:t>Birds</w:t>
       </w:r>
@@ -6607,7 +6747,7 @@
           <w:rFonts w:ascii="Consolas" w:eastAsia="SimSun" w:hAnsi="Consolas"/>
           <w:b/>
           <w:noProof/>
-          <w:color w:val="000000" w:themeColor="text1"/>
+          <w:color w:val="00B050"/>
           <w:lang w:val="bg-BG"/>
         </w:rPr>
         <w:t xml:space="preserve"> - "</w:t>
@@ -6617,6 +6757,7 @@
           <w:rFonts w:ascii="Consolas" w:hAnsi="Consolas"/>
           <w:b/>
           <w:noProof/>
+          <w:color w:val="00B050"/>
           <w:lang w:val="bg-BG"/>
         </w:rPr>
         <w:t>{</w:t>
@@ -6626,6 +6767,7 @@
           <w:rFonts w:ascii="Consolas" w:hAnsi="Consolas"/>
           <w:b/>
           <w:noProof/>
+          <w:color w:val="00B050"/>
         </w:rPr>
         <w:t>Type</w:t>
       </w:r>
@@ -6634,6 +6776,7 @@
           <w:rFonts w:ascii="Consolas" w:hAnsi="Consolas"/>
           <w:b/>
           <w:noProof/>
+          <w:color w:val="00B050"/>
           <w:lang w:val="bg-BG"/>
         </w:rPr>
         <w:t>} {</w:t>
@@ -6643,6 +6786,7 @@
           <w:rFonts w:ascii="Consolas" w:hAnsi="Consolas"/>
           <w:b/>
           <w:noProof/>
+          <w:color w:val="00B050"/>
         </w:rPr>
         <w:t>Name</w:t>
       </w:r>
@@ -6651,6 +6795,7 @@
           <w:rFonts w:ascii="Consolas" w:hAnsi="Consolas"/>
           <w:b/>
           <w:noProof/>
+          <w:color w:val="00B050"/>
           <w:lang w:val="bg-BG"/>
         </w:rPr>
         <w:t>} {</w:t>
@@ -6660,6 +6805,7 @@
           <w:rFonts w:ascii="Consolas" w:hAnsi="Consolas"/>
           <w:b/>
           <w:noProof/>
+          <w:color w:val="00B050"/>
         </w:rPr>
         <w:t>Weight</w:t>
       </w:r>
@@ -6668,6 +6814,7 @@
           <w:rFonts w:ascii="Consolas" w:hAnsi="Consolas"/>
           <w:b/>
           <w:noProof/>
+          <w:color w:val="00B050"/>
           <w:lang w:val="bg-BG"/>
         </w:rPr>
         <w:t>} {</w:t>
@@ -6677,6 +6824,7 @@
           <w:rFonts w:ascii="Consolas" w:hAnsi="Consolas"/>
           <w:b/>
           <w:noProof/>
+          <w:color w:val="00B050"/>
         </w:rPr>
         <w:t>WingSize</w:t>
       </w:r>
@@ -6685,6 +6833,7 @@
           <w:rFonts w:ascii="Consolas" w:hAnsi="Consolas"/>
           <w:b/>
           <w:noProof/>
+          <w:color w:val="00B050"/>
           <w:lang w:val="bg-BG"/>
         </w:rPr>
         <w:t>}</w:t>
@@ -6694,7 +6843,7 @@
           <w:rFonts w:ascii="Consolas" w:eastAsia="SimSun" w:hAnsi="Consolas"/>
           <w:b/>
           <w:noProof/>
-          <w:color w:val="000000" w:themeColor="text1"/>
+          <w:color w:val="00B050"/>
           <w:lang w:val="bg-BG"/>
         </w:rPr>
         <w:t>";</w:t>
@@ -6713,6 +6862,7 @@
         <w:rPr>
           <w:rFonts w:ascii="Consolas" w:hAnsi="Consolas"/>
           <w:noProof/>
+          <w:color w:val="00B050"/>
           <w:lang w:val="bg-BG"/>
         </w:rPr>
       </w:pPr>
@@ -6721,7 +6871,7 @@
           <w:rFonts w:ascii="Consolas" w:eastAsia="SimSun" w:hAnsi="Consolas"/>
           <w:b/>
           <w:noProof/>
-          <w:color w:val="000000" w:themeColor="text1"/>
+          <w:color w:val="00B050"/>
         </w:rPr>
         <w:t>Mice and Dogs - "</w:t>
       </w:r>
@@ -6730,6 +6880,7 @@
           <w:rFonts w:ascii="Consolas" w:hAnsi="Consolas"/>
           <w:b/>
           <w:noProof/>
+          <w:color w:val="00B050"/>
         </w:rPr>
         <w:t>{Type} {Name} {Weight} {LivingRegion}</w:t>
       </w:r>
@@ -6738,7 +6889,7 @@
           <w:rFonts w:ascii="Consolas" w:eastAsia="SimSun" w:hAnsi="Consolas"/>
           <w:b/>
           <w:noProof/>
-          <w:color w:val="000000" w:themeColor="text1"/>
+          <w:color w:val="00B050"/>
         </w:rPr>
         <w:t>";</w:t>
       </w:r>
@@ -6828,10 +6979,14 @@
       <w:pPr>
         <w:jc w:val="both"/>
         <w:rPr>
-          <w:lang w:val="bg-BG"/>
-        </w:rPr>
-      </w:pPr>
-      <w:r>
+          <w:color w:val="FF0000"/>
+          <w:lang w:val="bg-BG"/>
+        </w:rPr>
+      </w:pPr>
+      <w:r>
+        <w:rPr>
+          <w:color w:val="FF0000"/>
+        </w:rPr>
         <w:t>Animals will only eat a certain type of food, as follows:</w:t>
       </w:r>
     </w:p>
@@ -6846,25 +7001,34 @@
         <w:spacing w:before="0" w:after="200"/>
         <w:jc w:val="both"/>
         <w:rPr>
-          <w:lang w:val="bg-BG"/>
-        </w:rPr>
-      </w:pPr>
-      <w:r>
-        <w:rPr>
-          <w:b/>
+          <w:color w:val="00B050"/>
+          <w:lang w:val="bg-BG"/>
+        </w:rPr>
+      </w:pPr>
+      <w:r>
+        <w:rPr>
+          <w:b/>
+          <w:color w:val="00B050"/>
         </w:rPr>
         <w:t>Hens</w:t>
       </w:r>
       <w:r>
+        <w:rPr>
+          <w:color w:val="00B050"/>
+        </w:rPr>
         <w:t xml:space="preserve"> eat </w:t>
       </w:r>
       <w:r>
         <w:rPr>
           <w:b/>
+          <w:color w:val="00B050"/>
         </w:rPr>
         <w:t>everything</w:t>
       </w:r>
       <w:r>
+        <w:rPr>
+          <w:color w:val="00B050"/>
+        </w:rPr>
         <w:t>;</w:t>
       </w:r>
     </w:p>
@@ -6879,34 +7043,47 @@
         <w:spacing w:before="0" w:after="200"/>
         <w:jc w:val="both"/>
         <w:rPr>
-          <w:lang w:val="bg-BG"/>
-        </w:rPr>
-      </w:pPr>
-      <w:r>
-        <w:rPr>
-          <w:b/>
+          <w:color w:val="00B050"/>
+          <w:lang w:val="bg-BG"/>
+        </w:rPr>
+      </w:pPr>
+      <w:r>
+        <w:rPr>
+          <w:b/>
+          <w:color w:val="00B050"/>
         </w:rPr>
         <w:t>Mice</w:t>
       </w:r>
       <w:r>
+        <w:rPr>
+          <w:color w:val="00B050"/>
+        </w:rPr>
         <w:t xml:space="preserve"> eat </w:t>
       </w:r>
       <w:r>
         <w:rPr>
           <w:b/>
+          <w:color w:val="00B050"/>
         </w:rPr>
         <w:t>vegetables</w:t>
       </w:r>
       <w:r>
+        <w:rPr>
+          <w:color w:val="00B050"/>
+        </w:rPr>
         <w:t xml:space="preserve"> and </w:t>
       </w:r>
       <w:r>
         <w:rPr>
           <w:b/>
+          <w:color w:val="00B050"/>
         </w:rPr>
         <w:t>fruits</w:t>
       </w:r>
       <w:r>
+        <w:rPr>
+          <w:color w:val="00B050"/>
+        </w:rPr>
         <w:t>;</w:t>
       </w:r>
     </w:p>
@@ -6921,34 +7098,47 @@
         <w:spacing w:before="0" w:after="200"/>
         <w:jc w:val="both"/>
         <w:rPr>
-          <w:lang w:val="bg-BG"/>
-        </w:rPr>
-      </w:pPr>
-      <w:r>
-        <w:rPr>
-          <w:b/>
+          <w:color w:val="00B050"/>
+          <w:lang w:val="bg-BG"/>
+        </w:rPr>
+      </w:pPr>
+      <w:r>
+        <w:rPr>
+          <w:b/>
+          <w:color w:val="00B050"/>
         </w:rPr>
         <w:t>Cats</w:t>
       </w:r>
       <w:r>
+        <w:rPr>
+          <w:color w:val="00B050"/>
+        </w:rPr>
         <w:t xml:space="preserve"> eat </w:t>
       </w:r>
       <w:r>
         <w:rPr>
           <w:b/>
+          <w:color w:val="00B050"/>
         </w:rPr>
         <w:t>vegetables</w:t>
       </w:r>
       <w:r>
+        <w:rPr>
+          <w:color w:val="00B050"/>
+        </w:rPr>
         <w:t xml:space="preserve"> and </w:t>
       </w:r>
       <w:r>
         <w:rPr>
           <w:b/>
+          <w:color w:val="00B050"/>
         </w:rPr>
         <w:t>meat</w:t>
       </w:r>
       <w:r>
+        <w:rPr>
+          <w:color w:val="00B050"/>
+        </w:rPr>
         <w:t>;</w:t>
       </w:r>
     </w:p>
@@ -6963,52 +7153,73 @@
         <w:spacing w:before="0" w:after="200"/>
         <w:jc w:val="both"/>
         <w:rPr>
-          <w:lang w:val="bg-BG"/>
-        </w:rPr>
-      </w:pPr>
-      <w:r>
-        <w:rPr>
-          <w:b/>
+          <w:color w:val="00B050"/>
+          <w:lang w:val="bg-BG"/>
+        </w:rPr>
+      </w:pPr>
+      <w:r>
+        <w:rPr>
+          <w:b/>
+          <w:color w:val="00B050"/>
         </w:rPr>
         <w:t>Tigers</w:t>
       </w:r>
       <w:r>
+        <w:rPr>
+          <w:color w:val="00B050"/>
+        </w:rPr>
         <w:t xml:space="preserve">, </w:t>
       </w:r>
       <w:r>
         <w:rPr>
           <w:b/>
+          <w:color w:val="00B050"/>
         </w:rPr>
         <w:t xml:space="preserve">Dogs </w:t>
       </w:r>
       <w:r>
+        <w:rPr>
+          <w:color w:val="00B050"/>
+        </w:rPr>
         <w:t xml:space="preserve">and </w:t>
       </w:r>
       <w:r>
         <w:rPr>
           <w:b/>
+          <w:color w:val="00B050"/>
         </w:rPr>
         <w:t>Owls</w:t>
       </w:r>
       <w:r>
+        <w:rPr>
+          <w:color w:val="00B050"/>
+        </w:rPr>
         <w:t xml:space="preserve"> eat </w:t>
       </w:r>
       <w:r>
         <w:rPr>
           <w:b/>
+          <w:color w:val="00B050"/>
         </w:rPr>
         <w:t>only</w:t>
       </w:r>
       <w:r>
+        <w:rPr>
+          <w:color w:val="00B050"/>
+        </w:rPr>
         <w:t xml:space="preserve"> </w:t>
       </w:r>
       <w:r>
         <w:rPr>
           <w:b/>
+          <w:color w:val="00B050"/>
         </w:rPr>
         <w:t>meat</w:t>
       </w:r>
       <w:r>
+        <w:rPr>
+          <w:color w:val="00B050"/>
+        </w:rPr>
         <w:t>;</w:t>
       </w:r>
     </w:p>
@@ -7016,10 +7227,14 @@
       <w:pPr>
         <w:jc w:val="both"/>
         <w:rPr>
-          <w:lang w:val="bg-BG"/>
-        </w:rPr>
-      </w:pPr>
-      <w:r>
+          <w:color w:val="FF0000"/>
+          <w:lang w:val="bg-BG"/>
+        </w:rPr>
+      </w:pPr>
+      <w:r>
+        <w:rPr>
+          <w:color w:val="FF0000"/>
+        </w:rPr>
         <w:t>If you try to give an animal a different type of food, it will not eat it and you should print:</w:t>
       </w:r>
     </w:p>
@@ -7036,6 +7251,7 @@
         <w:rPr>
           <w:rFonts w:ascii="Consolas" w:hAnsi="Consolas"/>
           <w:noProof/>
+          <w:color w:val="00B050"/>
           <w:lang w:val="bg-BG"/>
         </w:rPr>
       </w:pPr>
@@ -7044,7 +7260,7 @@
           <w:rFonts w:ascii="Consolas" w:eastAsia="SimSun" w:hAnsi="Consolas"/>
           <w:b/>
           <w:noProof/>
-          <w:color w:val="000000" w:themeColor="text1"/>
+          <w:color w:val="00B050"/>
         </w:rPr>
         <w:t>"</w:t>
       </w:r>
@@ -7054,7 +7270,7 @@
           <w:b/>
           <w:bCs/>
           <w:noProof/>
-          <w:color w:val="000000"/>
+          <w:color w:val="00B050"/>
           <w:szCs w:val="20"/>
         </w:rPr>
         <w:t>{AnimalType} does not eat {FoodType}!</w:t>
@@ -7064,7 +7280,7 @@
           <w:rFonts w:ascii="Consolas" w:eastAsia="SimSun" w:hAnsi="Consolas"/>
           <w:b/>
           <w:noProof/>
-          <w:color w:val="000000" w:themeColor="text1"/>
+          <w:color w:val="00B050"/>
         </w:rPr>
         <w:t>"</w:t>
       </w:r>
@@ -7073,73 +7289,105 @@
       <w:pPr>
         <w:jc w:val="both"/>
         <w:rPr>
-          <w:lang w:val="bg-BG"/>
-        </w:rPr>
-      </w:pPr>
-      <w:r>
+          <w:color w:val="FF0000"/>
+          <w:lang w:val="bg-BG"/>
+        </w:rPr>
+      </w:pPr>
+      <w:r>
+        <w:rPr>
+          <w:color w:val="FF0000"/>
+        </w:rPr>
         <w:t xml:space="preserve">The </w:t>
       </w:r>
       <w:r>
         <w:rPr>
           <w:b/>
+          <w:color w:val="FF0000"/>
         </w:rPr>
         <w:t>weight</w:t>
       </w:r>
       <w:r>
+        <w:rPr>
+          <w:color w:val="FF0000"/>
+        </w:rPr>
         <w:t xml:space="preserve"> of an </w:t>
       </w:r>
       <w:r>
         <w:rPr>
           <w:b/>
+          <w:color w:val="FF0000"/>
         </w:rPr>
         <w:t>animal</w:t>
       </w:r>
       <w:r>
+        <w:rPr>
+          <w:color w:val="FF0000"/>
+        </w:rPr>
         <w:t xml:space="preserve"> will </w:t>
       </w:r>
       <w:r>
         <w:rPr>
           <w:b/>
+          <w:color w:val="FF0000"/>
         </w:rPr>
         <w:t>increase</w:t>
       </w:r>
       <w:r>
+        <w:rPr>
+          <w:color w:val="FF0000"/>
+        </w:rPr>
         <w:t xml:space="preserve"> with </w:t>
       </w:r>
       <w:r>
         <w:rPr>
           <w:b/>
+          <w:color w:val="FF0000"/>
         </w:rPr>
         <w:t>every</w:t>
       </w:r>
       <w:r>
+        <w:rPr>
+          <w:color w:val="FF0000"/>
+        </w:rPr>
         <w:t xml:space="preserve"> </w:t>
       </w:r>
       <w:r>
         <w:rPr>
           <w:b/>
+          <w:color w:val="FF0000"/>
         </w:rPr>
         <w:t>piece</w:t>
       </w:r>
       <w:r>
+        <w:rPr>
+          <w:color w:val="FF0000"/>
+        </w:rPr>
         <w:t xml:space="preserve"> of </w:t>
       </w:r>
       <w:r>
         <w:rPr>
           <w:b/>
+          <w:color w:val="FF0000"/>
         </w:rPr>
         <w:t>food</w:t>
       </w:r>
       <w:r>
+        <w:rPr>
+          <w:color w:val="FF0000"/>
+        </w:rPr>
         <w:t xml:space="preserve"> it </w:t>
       </w:r>
       <w:r>
         <w:rPr>
           <w:b/>
+          <w:color w:val="FF0000"/>
         </w:rPr>
         <w:t>eats</w:t>
       </w:r>
       <w:r>
+        <w:rPr>
+          <w:color w:val="FF0000"/>
+        </w:rPr>
         <w:t>, as follows:</w:t>
       </w:r>
     </w:p>
@@ -7156,14 +7404,16 @@
         <w:rPr>
           <w:rFonts w:ascii="Consolas" w:hAnsi="Consolas"/>
           <w:b/>
-          <w:lang w:val="bg-BG"/>
-        </w:rPr>
-      </w:pPr>
-      <w:r>
-        <w:rPr>
-          <w:rFonts w:ascii="Consolas" w:hAnsi="Consolas"/>
-          <w:b/>
-          <w:noProof/>
+          <w:color w:val="00B050"/>
+          <w:lang w:val="bg-BG"/>
+        </w:rPr>
+      </w:pPr>
+      <w:r>
+        <w:rPr>
+          <w:rFonts w:ascii="Consolas" w:hAnsi="Consolas"/>
+          <w:b/>
+          <w:noProof/>
+          <w:color w:val="00B050"/>
         </w:rPr>
         <w:lastRenderedPageBreak/>
         <w:t>Hen – 0.35;</w:t>
@@ -7182,14 +7432,16 @@
         <w:rPr>
           <w:rFonts w:ascii="Consolas" w:hAnsi="Consolas"/>
           <w:b/>
-          <w:lang w:val="bg-BG"/>
-        </w:rPr>
-      </w:pPr>
-      <w:r>
-        <w:rPr>
-          <w:rFonts w:ascii="Consolas" w:hAnsi="Consolas"/>
-          <w:b/>
-          <w:noProof/>
+          <w:color w:val="00B050"/>
+          <w:lang w:val="bg-BG"/>
+        </w:rPr>
+      </w:pPr>
+      <w:r>
+        <w:rPr>
+          <w:rFonts w:ascii="Consolas" w:hAnsi="Consolas"/>
+          <w:b/>
+          <w:noProof/>
+          <w:color w:val="00B050"/>
         </w:rPr>
         <w:t>Owl – 0.25;</w:t>
       </w:r>
@@ -7207,14 +7459,16 @@
         <w:rPr>
           <w:rFonts w:ascii="Consolas" w:hAnsi="Consolas"/>
           <w:b/>
-          <w:lang w:val="bg-BG"/>
-        </w:rPr>
-      </w:pPr>
-      <w:r>
-        <w:rPr>
-          <w:rFonts w:ascii="Consolas" w:hAnsi="Consolas"/>
-          <w:b/>
-          <w:noProof/>
+          <w:color w:val="00B050"/>
+          <w:lang w:val="bg-BG"/>
+        </w:rPr>
+      </w:pPr>
+      <w:r>
+        <w:rPr>
+          <w:rFonts w:ascii="Consolas" w:hAnsi="Consolas"/>
+          <w:b/>
+          <w:noProof/>
+          <w:color w:val="00B050"/>
         </w:rPr>
         <w:t>Mouse – 0.10;</w:t>
       </w:r>
@@ -7232,14 +7486,16 @@
         <w:rPr>
           <w:rFonts w:ascii="Consolas" w:hAnsi="Consolas"/>
           <w:b/>
-          <w:lang w:val="bg-BG"/>
-        </w:rPr>
-      </w:pPr>
-      <w:r>
-        <w:rPr>
-          <w:rFonts w:ascii="Consolas" w:hAnsi="Consolas"/>
-          <w:b/>
-          <w:noProof/>
+          <w:color w:val="00B050"/>
+          <w:lang w:val="bg-BG"/>
+        </w:rPr>
+      </w:pPr>
+      <w:r>
+        <w:rPr>
+          <w:rFonts w:ascii="Consolas" w:hAnsi="Consolas"/>
+          <w:b/>
+          <w:noProof/>
+          <w:color w:val="00B050"/>
         </w:rPr>
         <w:t>Cat – 0.30;</w:t>
       </w:r>
@@ -7257,14 +7513,16 @@
         <w:rPr>
           <w:rFonts w:ascii="Consolas" w:hAnsi="Consolas"/>
           <w:b/>
-          <w:lang w:val="bg-BG"/>
-        </w:rPr>
-      </w:pPr>
-      <w:r>
-        <w:rPr>
-          <w:rFonts w:ascii="Consolas" w:hAnsi="Consolas"/>
-          <w:b/>
-          <w:noProof/>
+          <w:color w:val="00B050"/>
+          <w:lang w:val="bg-BG"/>
+        </w:rPr>
+      </w:pPr>
+      <w:r>
+        <w:rPr>
+          <w:rFonts w:ascii="Consolas" w:hAnsi="Consolas"/>
+          <w:b/>
+          <w:noProof/>
+          <w:color w:val="00B050"/>
         </w:rPr>
         <w:t>Dog – 0.40;</w:t>
       </w:r>
@@ -7282,14 +7540,16 @@
         <w:rPr>
           <w:rFonts w:ascii="Consolas" w:hAnsi="Consolas"/>
           <w:b/>
-          <w:lang w:val="bg-BG"/>
-        </w:rPr>
-      </w:pPr>
-      <w:r>
-        <w:rPr>
-          <w:rFonts w:ascii="Consolas" w:hAnsi="Consolas"/>
-          <w:b/>
-          <w:noProof/>
+          <w:color w:val="00B050"/>
+          <w:lang w:val="bg-BG"/>
+        </w:rPr>
+      </w:pPr>
+      <w:r>
+        <w:rPr>
+          <w:rFonts w:ascii="Consolas" w:hAnsi="Consolas"/>
+          <w:b/>
+          <w:noProof/>
+          <w:color w:val="00B050"/>
         </w:rPr>
         <w:t>Tiger – 1.00;</w:t>
       </w:r>
@@ -7318,20 +7578,28 @@
         <w:spacing w:line="240" w:lineRule="auto"/>
         <w:jc w:val="both"/>
         <w:rPr>
-          <w:lang w:val="bg-BG"/>
-        </w:rPr>
-      </w:pPr>
-      <w:r>
+          <w:color w:val="FF0000"/>
+          <w:lang w:val="bg-BG"/>
+        </w:rPr>
+      </w:pPr>
+      <w:r>
+        <w:rPr>
+          <w:color w:val="FF0000"/>
+        </w:rPr>
         <w:t xml:space="preserve">Override the </w:t>
       </w:r>
       <w:r>
         <w:rPr>
           <w:b/>
           <w:noProof/>
+          <w:color w:val="FF0000"/>
         </w:rPr>
         <w:t>ToString()</w:t>
       </w:r>
       <w:r>
+        <w:rPr>
+          <w:color w:val="FF0000"/>
+        </w:rPr>
         <w:t xml:space="preserve"> method to print the information about an animal in the formats:</w:t>
       </w:r>
     </w:p>
@@ -7355,7 +7623,7 @@
           <w:rFonts w:ascii="Consolas" w:eastAsia="SimSun" w:hAnsi="Consolas" w:cstheme="minorHAnsi"/>
           <w:b/>
           <w:noProof/>
-          <w:color w:val="000000" w:themeColor="text1"/>
+          <w:color w:val="00B050"/>
         </w:rPr>
         <w:t>Birds</w:t>
       </w:r>
@@ -7364,7 +7632,7 @@
           <w:rFonts w:ascii="Consolas" w:eastAsia="SimSun" w:hAnsi="Consolas" w:cstheme="minorHAnsi"/>
           <w:b/>
           <w:noProof/>
-          <w:color w:val="000000" w:themeColor="text1"/>
+          <w:color w:val="00B050"/>
           <w:lang w:val="bg-BG"/>
         </w:rPr>
         <w:t xml:space="preserve"> </w:t>
@@ -7374,7 +7642,7 @@
           <w:rFonts w:ascii="Consolas" w:eastAsia="SimSun" w:hAnsi="Consolas" w:cs="Calibri"/>
           <w:b/>
           <w:noProof/>
-          <w:color w:val="000000" w:themeColor="text1"/>
+          <w:color w:val="00B050"/>
           <w:lang w:val="bg-BG"/>
         </w:rPr>
         <w:t>–</w:t>
@@ -7383,6 +7651,7 @@
         <w:rPr>
           <w:rFonts w:ascii="Consolas" w:hAnsi="Consolas"/>
           <w:noProof/>
+          <w:color w:val="00B050"/>
           <w:lang w:val="bg-BG"/>
         </w:rPr>
         <w:t xml:space="preserve"> </w:t>
@@ -7392,7 +7661,7 @@
           <w:rFonts w:ascii="Consolas" w:eastAsia="SimSun" w:hAnsi="Consolas"/>
           <w:b/>
           <w:noProof/>
-          <w:color w:val="000000" w:themeColor="text1"/>
+          <w:color w:val="00B050"/>
           <w:lang w:val="bg-BG"/>
         </w:rPr>
         <w:t>"</w:t>
@@ -7402,6 +7671,7 @@
           <w:rFonts w:ascii="Consolas" w:hAnsi="Consolas"/>
           <w:b/>
           <w:noProof/>
+          <w:color w:val="00B050"/>
           <w:lang w:val="bg-BG"/>
         </w:rPr>
         <w:t>{</w:t>
@@ -7411,6 +7681,7 @@
           <w:rFonts w:ascii="Consolas" w:hAnsi="Consolas"/>
           <w:b/>
           <w:noProof/>
+          <w:color w:val="00B050"/>
         </w:rPr>
         <w:t>AnimalType</w:t>
       </w:r>
@@ -7419,6 +7690,7 @@
           <w:rFonts w:ascii="Consolas" w:hAnsi="Consolas"/>
           <w:b/>
           <w:noProof/>
+          <w:color w:val="00B050"/>
           <w:lang w:val="bg-BG"/>
         </w:rPr>
         <w:t>} [{</w:t>
@@ -7428,6 +7700,7 @@
           <w:rFonts w:ascii="Consolas" w:hAnsi="Consolas"/>
           <w:b/>
           <w:noProof/>
+          <w:color w:val="00B050"/>
         </w:rPr>
         <w:t>AnimalName</w:t>
       </w:r>
@@ -7436,6 +7709,7 @@
           <w:rFonts w:ascii="Consolas" w:hAnsi="Consolas"/>
           <w:b/>
           <w:noProof/>
+          <w:color w:val="00B050"/>
           <w:lang w:val="bg-BG"/>
         </w:rPr>
         <w:t>}, {</w:t>
@@ -7445,6 +7719,7 @@
           <w:rFonts w:ascii="Consolas" w:hAnsi="Consolas"/>
           <w:b/>
           <w:noProof/>
+          <w:color w:val="00B050"/>
         </w:rPr>
         <w:t>WingSize</w:t>
       </w:r>
@@ -7453,6 +7728,7 @@
           <w:rFonts w:ascii="Consolas" w:hAnsi="Consolas"/>
           <w:b/>
           <w:noProof/>
+          <w:color w:val="00B050"/>
           <w:lang w:val="bg-BG"/>
         </w:rPr>
         <w:t>}, {</w:t>
@@ -7462,6 +7738,7 @@
           <w:rFonts w:ascii="Consolas" w:hAnsi="Consolas"/>
           <w:b/>
           <w:noProof/>
+          <w:color w:val="00B050"/>
         </w:rPr>
         <w:t>AnimalWeight</w:t>
       </w:r>
@@ -7470,6 +7747,7 @@
           <w:rFonts w:ascii="Consolas" w:hAnsi="Consolas"/>
           <w:b/>
           <w:noProof/>
+          <w:color w:val="00B050"/>
           <w:lang w:val="bg-BG"/>
         </w:rPr>
         <w:t>}, {</w:t>
@@ -7479,6 +7757,7 @@
           <w:rFonts w:ascii="Consolas" w:hAnsi="Consolas"/>
           <w:b/>
           <w:noProof/>
+          <w:color w:val="00B050"/>
         </w:rPr>
         <w:t>FoodEaten</w:t>
       </w:r>
@@ -7487,6 +7766,7 @@
           <w:rFonts w:ascii="Consolas" w:hAnsi="Consolas"/>
           <w:b/>
           <w:noProof/>
+          <w:color w:val="00B050"/>
           <w:lang w:val="bg-BG"/>
         </w:rPr>
         <w:t>}]</w:t>
@@ -7496,7 +7776,7 @@
           <w:rFonts w:ascii="Consolas" w:eastAsia="SimSun" w:hAnsi="Consolas"/>
           <w:b/>
           <w:noProof/>
-          <w:color w:val="000000" w:themeColor="text1"/>
+          <w:color w:val="00B050"/>
           <w:lang w:val="bg-BG"/>
         </w:rPr>
         <w:t>"</w:t>
@@ -7514,6 +7794,7 @@
         <w:rPr>
           <w:rFonts w:ascii="Consolas" w:hAnsi="Consolas"/>
           <w:noProof/>
+          <w:color w:val="00B050"/>
           <w:lang w:val="bg-BG"/>
         </w:rPr>
       </w:pPr>
@@ -7522,7 +7803,7 @@
           <w:rFonts w:ascii="Consolas" w:eastAsia="SimSun" w:hAnsi="Consolas" w:cstheme="minorHAnsi"/>
           <w:b/>
           <w:noProof/>
-          <w:color w:val="000000" w:themeColor="text1"/>
+          <w:color w:val="00B050"/>
         </w:rPr>
         <w:t xml:space="preserve">Felines – </w:t>
       </w:r>
@@ -7531,7 +7812,7 @@
           <w:rFonts w:ascii="Consolas" w:eastAsia="SimSun" w:hAnsi="Consolas"/>
           <w:b/>
           <w:noProof/>
-          <w:color w:val="000000" w:themeColor="text1"/>
+          <w:color w:val="00B050"/>
         </w:rPr>
         <w:t>"</w:t>
       </w:r>
@@ -7540,6 +7821,7 @@
           <w:rFonts w:ascii="Consolas" w:hAnsi="Consolas"/>
           <w:b/>
           <w:noProof/>
+          <w:color w:val="00B050"/>
         </w:rPr>
         <w:t>{AnimalType} [{AnimalName}, {Breed}, {AnimalWeight}, {AnimalLivingRegion}, {FoodEaten}]</w:t>
       </w:r>
@@ -7548,7 +7830,7 @@
           <w:rFonts w:ascii="Consolas" w:eastAsia="SimSun" w:hAnsi="Consolas"/>
           <w:b/>
           <w:noProof/>
-          <w:color w:val="000000" w:themeColor="text1"/>
+          <w:color w:val="00B050"/>
         </w:rPr>
         <w:t>"</w:t>
       </w:r>
@@ -7565,6 +7847,7 @@
         <w:rPr>
           <w:rFonts w:ascii="Consolas" w:hAnsi="Consolas"/>
           <w:noProof/>
+          <w:color w:val="00B050"/>
           <w:lang w:val="bg-BG"/>
         </w:rPr>
       </w:pPr>
@@ -7573,7 +7856,7 @@
           <w:rFonts w:ascii="Consolas" w:eastAsia="SimSun" w:hAnsi="Consolas" w:cstheme="minorHAnsi"/>
           <w:b/>
           <w:noProof/>
-          <w:color w:val="000000" w:themeColor="text1"/>
+          <w:color w:val="00B050"/>
         </w:rPr>
         <w:t>Mice and Dogs –</w:t>
       </w:r>
@@ -7581,6 +7864,7 @@
         <w:rPr>
           <w:rFonts w:ascii="Consolas" w:hAnsi="Consolas"/>
           <w:noProof/>
+          <w:color w:val="00B050"/>
         </w:rPr>
         <w:t xml:space="preserve"> </w:t>
       </w:r>
@@ -7589,7 +7873,7 @@
           <w:rFonts w:ascii="Consolas" w:eastAsia="SimSun" w:hAnsi="Consolas"/>
           <w:b/>
           <w:noProof/>
-          <w:color w:val="000000" w:themeColor="text1"/>
+          <w:color w:val="00B050"/>
         </w:rPr>
         <w:t>"</w:t>
       </w:r>
@@ -7598,6 +7882,7 @@
           <w:rFonts w:ascii="Consolas" w:hAnsi="Consolas"/>
           <w:b/>
           <w:noProof/>
+          <w:color w:val="00B050"/>
         </w:rPr>
         <w:t>{AnimalType} [{AnimalName}, {AnimalWeight}, {AnimalLivingRegion}, {FoodEaten}]</w:t>
       </w:r>
@@ -7606,7 +7891,7 @@
           <w:rFonts w:ascii="Consolas" w:eastAsia="SimSun" w:hAnsi="Consolas"/>
           <w:b/>
           <w:noProof/>
-          <w:color w:val="000000" w:themeColor="text1"/>
+          <w:color w:val="00B050"/>
         </w:rPr>
         <w:t>"</w:t>
       </w:r>
@@ -8366,7 +8651,7 @@
 </file>
 
 <file path=word/endnotes.xml><?xml version="1.0" encoding="utf-8"?>
-<w:endnotes xmlns:wpc="http://schemas.microsoft.com/office/word/2010/wordprocessingCanvas" xmlns:cx="http://schemas.microsoft.com/office/drawing/2014/chartex" xmlns:cx1="http://schemas.microsoft.com/office/drawing/2015/9/8/chartex" xmlns:cx2="http://schemas.microsoft.com/office/drawing/2015/10/21/chartex" xmlns:cx3="http://schemas.microsoft.com/office/drawing/2016/5/9/chartex" xmlns:cx4="http://schemas.microsoft.com/office/drawing/2016/5/10/chartex" xmlns:cx5="http://schemas.microsoft.com/office/drawing/2016/5/11/chartex" xmlns:cx6="http://schemas.microsoft.com/office/drawing/2016/5/12/chartex" xmlns:cx7="http://schemas.microsoft.com/office/drawing/2016/5/13/chartex" xmlns:cx8="http://schemas.microsoft.com/office/drawing/2016/5/14/chartex" xmlns:mc="http://schemas.openxmlformats.org/markup-compatibility/2006" xmlns:aink="http://schemas.microsoft.com/office/drawing/2016/ink" xmlns:am3d="http://schemas.microsoft.com/office/drawing/2017/model3d" xmlns:o="urn:schemas-microsoft-com:office:office" xmlns:r="http://schemas.openxmlformats.org/officeDocument/2006/relationships" xmlns:m="http://schemas.openxmlformats.org/officeDocument/2006/math" xmlns:v="urn:schemas-microsoft-com:vml" xmlns:wp14="http://schemas.microsoft.com/office/word/2010/wordprocessingDrawing" xmlns:wp="http://schemas.openxmlformats.org/drawingml/2006/wordprocessingDrawing" xmlns:w10="urn:schemas-microsoft-com:office:word" xmlns:w="http://schemas.openxmlformats.org/wordprocessingml/2006/main" xmlns:w14="http://schemas.microsoft.com/office/word/2010/wordml" xmlns:w15="http://schemas.microsoft.com/office/word/2012/wordml" xmlns:w16cid="http://schemas.microsoft.com/office/word/2016/wordml/cid" xmlns:w16se="http://schemas.microsoft.com/office/word/2015/wordml/symex" xmlns:wpg="http://schemas.microsoft.com/office/word/2010/wordprocessingGroup" xmlns:wpi="http://schemas.microsoft.com/office/word/2010/wordprocessingInk" xmlns:wne="http://schemas.microsoft.com/office/word/2006/wordml" xmlns:wps="http://schemas.microsoft.com/office/word/2010/wordprocessingShape" mc:Ignorable="w14 w15 w16se w16cid wp14">
+<w:endnotes xmlns:wpc="http://schemas.microsoft.com/office/word/2010/wordprocessingCanvas" xmlns:cx="http://schemas.microsoft.com/office/drawing/2014/chartex" xmlns:cx1="http://schemas.microsoft.com/office/drawing/2015/9/8/chartex" xmlns:cx2="http://schemas.microsoft.com/office/drawing/2015/10/21/chartex" xmlns:cx3="http://schemas.microsoft.com/office/drawing/2016/5/9/chartex" xmlns:cx4="http://schemas.microsoft.com/office/drawing/2016/5/10/chartex" xmlns:cx5="http://schemas.microsoft.com/office/drawing/2016/5/11/chartex" xmlns:cx6="http://schemas.microsoft.com/office/drawing/2016/5/12/chartex" xmlns:cx7="http://schemas.microsoft.com/office/drawing/2016/5/13/chartex" xmlns:cx8="http://schemas.microsoft.com/office/drawing/2016/5/14/chartex" xmlns:mc="http://schemas.openxmlformats.org/markup-compatibility/2006" xmlns:aink="http://schemas.microsoft.com/office/drawing/2016/ink" xmlns:am3d="http://schemas.microsoft.com/office/drawing/2017/model3d" xmlns:o="urn:schemas-microsoft-com:office:office" xmlns:r="http://schemas.openxmlformats.org/officeDocument/2006/relationships" xmlns:m="http://schemas.openxmlformats.org/officeDocument/2006/math" xmlns:v="urn:schemas-microsoft-com:vml" xmlns:wp14="http://schemas.microsoft.com/office/word/2010/wordprocessingDrawing" xmlns:wp="http://schemas.openxmlformats.org/drawingml/2006/wordprocessingDrawing" xmlns:w10="urn:schemas-microsoft-com:office:word" xmlns:w="http://schemas.openxmlformats.org/wordprocessingml/2006/main" xmlns:w14="http://schemas.microsoft.com/office/word/2010/wordml" xmlns:w15="http://schemas.microsoft.com/office/word/2012/wordml" xmlns:w16cex="http://schemas.microsoft.com/office/word/2018/wordml/cex" xmlns:w16cid="http://schemas.microsoft.com/office/word/2016/wordml/cid" xmlns:w16="http://schemas.microsoft.com/office/word/2018/wordml" xmlns:w16se="http://schemas.microsoft.com/office/word/2015/wordml/symex" xmlns:wpg="http://schemas.microsoft.com/office/word/2010/wordprocessingGroup" xmlns:wpi="http://schemas.microsoft.com/office/word/2010/wordprocessingInk" xmlns:wne="http://schemas.microsoft.com/office/word/2006/wordml" xmlns:wps="http://schemas.microsoft.com/office/word/2010/wordprocessingShape" mc:Ignorable="w14 w15 w16se w16cid w16 w16cex wp14">
   <w:endnote w:type="separator" w:id="-1">
     <w:p>
       <w:pPr>
@@ -8391,7 +8676,7 @@
 </file>
 
 <file path=word/footer1.xml><?xml version="1.0" encoding="utf-8"?>
-<w:ftr xmlns:wpc="http://schemas.microsoft.com/office/word/2010/wordprocessingCanvas" xmlns:cx="http://schemas.microsoft.com/office/drawing/2014/chartex" xmlns:cx1="http://schemas.microsoft.com/office/drawing/2015/9/8/chartex" xmlns:cx2="http://schemas.microsoft.com/office/drawing/2015/10/21/chartex" xmlns:cx3="http://schemas.microsoft.com/office/drawing/2016/5/9/chartex" xmlns:cx4="http://schemas.microsoft.com/office/drawing/2016/5/10/chartex" xmlns:cx5="http://schemas.microsoft.com/office/drawing/2016/5/11/chartex" xmlns:cx6="http://schemas.microsoft.com/office/drawing/2016/5/12/chartex" xmlns:cx7="http://schemas.microsoft.com/office/drawing/2016/5/13/chartex" xmlns:cx8="http://schemas.microsoft.com/office/drawing/2016/5/14/chartex" xmlns:mc="http://schemas.openxmlformats.org/markup-compatibility/2006" xmlns:aink="http://schemas.microsoft.com/office/drawing/2016/ink" xmlns:am3d="http://schemas.microsoft.com/office/drawing/2017/model3d" xmlns:o="urn:schemas-microsoft-com:office:office" xmlns:r="http://schemas.openxmlformats.org/officeDocument/2006/relationships" xmlns:m="http://schemas.openxmlformats.org/officeDocument/2006/math" xmlns:v="urn:schemas-microsoft-com:vml" xmlns:wp14="http://schemas.microsoft.com/office/word/2010/wordprocessingDrawing" xmlns:wp="http://schemas.openxmlformats.org/drawingml/2006/wordprocessingDrawing" xmlns:w10="urn:schemas-microsoft-com:office:word" xmlns:w="http://schemas.openxmlformats.org/wordprocessingml/2006/main" xmlns:w14="http://schemas.microsoft.com/office/word/2010/wordml" xmlns:w15="http://schemas.microsoft.com/office/word/2012/wordml" xmlns:w16cid="http://schemas.microsoft.com/office/word/2016/wordml/cid" xmlns:w16se="http://schemas.microsoft.com/office/word/2015/wordml/symex" xmlns:wpg="http://schemas.microsoft.com/office/word/2010/wordprocessingGroup" xmlns:wpi="http://schemas.microsoft.com/office/word/2010/wordprocessingInk" xmlns:wne="http://schemas.microsoft.com/office/word/2006/wordml" xmlns:wps="http://schemas.microsoft.com/office/word/2010/wordprocessingShape" mc:Ignorable="w14 w15 w16se w16cid wp14">
+<w:ftr xmlns:wpc="http://schemas.microsoft.com/office/word/2010/wordprocessingCanvas" xmlns:cx="http://schemas.microsoft.com/office/drawing/2014/chartex" xmlns:cx1="http://schemas.microsoft.com/office/drawing/2015/9/8/chartex" xmlns:cx2="http://schemas.microsoft.com/office/drawing/2015/10/21/chartex" xmlns:cx3="http://schemas.microsoft.com/office/drawing/2016/5/9/chartex" xmlns:cx4="http://schemas.microsoft.com/office/drawing/2016/5/10/chartex" xmlns:cx5="http://schemas.microsoft.com/office/drawing/2016/5/11/chartex" xmlns:cx6="http://schemas.microsoft.com/office/drawing/2016/5/12/chartex" xmlns:cx7="http://schemas.microsoft.com/office/drawing/2016/5/13/chartex" xmlns:cx8="http://schemas.microsoft.com/office/drawing/2016/5/14/chartex" xmlns:mc="http://schemas.openxmlformats.org/markup-compatibility/2006" xmlns:aink="http://schemas.microsoft.com/office/drawing/2016/ink" xmlns:am3d="http://schemas.microsoft.com/office/drawing/2017/model3d" xmlns:o="urn:schemas-microsoft-com:office:office" xmlns:r="http://schemas.openxmlformats.org/officeDocument/2006/relationships" xmlns:m="http://schemas.openxmlformats.org/officeDocument/2006/math" xmlns:v="urn:schemas-microsoft-com:vml" xmlns:wp14="http://schemas.microsoft.com/office/word/2010/wordprocessingDrawing" xmlns:wp="http://schemas.openxmlformats.org/drawingml/2006/wordprocessingDrawing" xmlns:w10="urn:schemas-microsoft-com:office:word" xmlns:w="http://schemas.openxmlformats.org/wordprocessingml/2006/main" xmlns:w14="http://schemas.microsoft.com/office/word/2010/wordml" xmlns:w15="http://schemas.microsoft.com/office/word/2012/wordml" xmlns:w16cex="http://schemas.microsoft.com/office/word/2018/wordml/cex" xmlns:w16cid="http://schemas.microsoft.com/office/word/2016/wordml/cid" xmlns:w16="http://schemas.microsoft.com/office/word/2018/wordml" xmlns:w16se="http://schemas.microsoft.com/office/word/2015/wordml/symex" xmlns:wpg="http://schemas.microsoft.com/office/word/2010/wordprocessingGroup" xmlns:wpi="http://schemas.microsoft.com/office/word/2010/wordprocessingInk" xmlns:wne="http://schemas.microsoft.com/office/word/2006/wordml" xmlns:wps="http://schemas.microsoft.com/office/word/2010/wordprocessingShape" mc:Ignorable="w14 w15 w16se w16cid w16 w16cex wp14">
   <w:p>
     <w:pPr>
       <w:pStyle w:val="Footer"/>
@@ -8574,7 +8859,7 @@
                               <w:szCs w:val="17"/>
                             </w:rPr>
                           </w:pPr>
-                          <w:bookmarkStart w:id="1" w:name="_Hlk24191091"/>
+                          <w:bookmarkStart w:id="0" w:name="_Hlk24191091"/>
                           <w:r>
                             <w:rPr>
                               <w:sz w:val="17"/>
@@ -8710,7 +8995,7 @@
                             <w:t>.</w:t>
                           </w:r>
                         </w:p>
-                        <w:bookmarkEnd w:id="1"/>
+                        <w:bookmarkEnd w:id="0"/>
                         <w:p>
                           <w:pPr>
                             <w:spacing w:line="240" w:lineRule="auto"/>
@@ -9301,7 +9586,7 @@
                         <w:szCs w:val="17"/>
                       </w:rPr>
                     </w:pPr>
-                    <w:bookmarkStart w:id="2" w:name="_Hlk24191091"/>
+                    <w:bookmarkStart w:id="1" w:name="_Hlk24191091"/>
                     <w:r>
                       <w:rPr>
                         <w:sz w:val="17"/>
@@ -9437,7 +9722,7 @@
                       <w:t>.</w:t>
                     </w:r>
                   </w:p>
-                  <w:bookmarkEnd w:id="2"/>
+                  <w:bookmarkEnd w:id="1"/>
                   <w:p>
                     <w:pPr>
                       <w:spacing w:line="240" w:lineRule="auto"/>
@@ -9459,7 +9744,7 @@
                           <wp:extent cx="180000" cy="180000"/>
                           <wp:effectExtent l="0" t="0" r="0" b="0"/>
                           <wp:docPr id="3" name="Picture 3">
-                            <a:hlinkClick xmlns:a="http://schemas.openxmlformats.org/drawingml/2006/main" r:id="rId22"/>
+                            <a:hlinkClick xmlns:a="http://schemas.openxmlformats.org/drawingml/2006/main" r:id="rId2"/>
                           </wp:docPr>
                           <wp:cNvGraphicFramePr>
                             <a:graphicFrameLocks xmlns:a="http://schemas.openxmlformats.org/drawingml/2006/main" noChangeAspect="1"/>
@@ -9469,14 +9754,14 @@
                               <pic:pic xmlns:pic="http://schemas.openxmlformats.org/drawingml/2006/picture">
                                 <pic:nvPicPr>
                                   <pic:cNvPr id="3" name="Picture 3">
-                                    <a:hlinkClick r:id="rId22"/>
+                                    <a:hlinkClick r:id="rId2"/>
                                   </pic:cNvPr>
                                   <pic:cNvPicPr>
                                     <a:picLocks noChangeAspect="1" noChangeArrowheads="1"/>
                                   </pic:cNvPicPr>
                                 </pic:nvPicPr>
                                 <pic:blipFill>
-                                  <a:blip r:embed="rId23">
+                                  <a:blip r:embed="rId3">
                                     <a:extLst>
                                       <a:ext uri="{28A0092B-C50C-407E-A947-70E740481C1C}">
                                         <a14:useLocalDpi xmlns:a14="http://schemas.microsoft.com/office/drawing/2010/main" val="0"/>
@@ -9526,7 +9811,7 @@
                           <wp:extent cx="180000" cy="180000"/>
                           <wp:effectExtent l="0" t="0" r="0" b="0"/>
                           <wp:docPr id="2" name="Picture 2">
-                            <a:hlinkClick xmlns:a="http://schemas.openxmlformats.org/drawingml/2006/main" r:id="rId24"/>
+                            <a:hlinkClick xmlns:a="http://schemas.openxmlformats.org/drawingml/2006/main" r:id="rId4"/>
                           </wp:docPr>
                           <wp:cNvGraphicFramePr>
                             <a:graphicFrameLocks xmlns:a="http://schemas.openxmlformats.org/drawingml/2006/main" noChangeAspect="1"/>
@@ -9536,14 +9821,14 @@
                               <pic:pic xmlns:pic="http://schemas.openxmlformats.org/drawingml/2006/picture">
                                 <pic:nvPicPr>
                                   <pic:cNvPr id="2" name="Picture 2">
-                                    <a:hlinkClick r:id="rId24"/>
+                                    <a:hlinkClick r:id="rId4"/>
                                   </pic:cNvPr>
                                   <pic:cNvPicPr>
                                     <a:picLocks noChangeAspect="1" noChangeArrowheads="1"/>
                                   </pic:cNvPicPr>
                                 </pic:nvPicPr>
                                 <pic:blipFill>
-                                  <a:blip r:embed="rId25">
+                                  <a:blip r:embed="rId5">
                                     <a:extLst>
                                       <a:ext uri="{28A0092B-C50C-407E-A947-70E740481C1C}">
                                         <a14:useLocalDpi xmlns:a14="http://schemas.microsoft.com/office/drawing/2010/main" val="0"/>
@@ -9593,7 +9878,7 @@
                           <wp:extent cx="180000" cy="180000"/>
                           <wp:effectExtent l="0" t="0" r="0" b="0"/>
                           <wp:docPr id="5" name="Picture 5" title="Software University @ Facebook">
-                            <a:hlinkClick xmlns:a="http://schemas.openxmlformats.org/drawingml/2006/main" r:id="rId26"/>
+                            <a:hlinkClick xmlns:a="http://schemas.openxmlformats.org/drawingml/2006/main" r:id="rId6"/>
                           </wp:docPr>
                           <wp:cNvGraphicFramePr>
                             <a:graphicFrameLocks xmlns:a="http://schemas.openxmlformats.org/drawingml/2006/main" noChangeAspect="1"/>
@@ -9603,12 +9888,12 @@
                               <pic:pic xmlns:pic="http://schemas.openxmlformats.org/drawingml/2006/picture">
                                 <pic:nvPicPr>
                                   <pic:cNvPr id="5" name="Picture 5" title="Software University @ Facebook">
-                                    <a:hlinkClick r:id="rId26"/>
+                                    <a:hlinkClick r:id="rId6"/>
                                   </pic:cNvPr>
                                   <pic:cNvPicPr/>
                                 </pic:nvPicPr>
                                 <pic:blipFill>
-                                  <a:blip r:embed="rId27"/>
+                                  <a:blip r:embed="rId7"/>
                                   <a:stretch>
                                     <a:fillRect/>
                                   </a:stretch>
@@ -9647,7 +9932,7 @@
                           <wp:extent cx="180000" cy="180000"/>
                           <wp:effectExtent l="0" t="0" r="0" b="0"/>
                           <wp:docPr id="20" name="Picture 20">
-                            <a:hlinkClick xmlns:a="http://schemas.openxmlformats.org/drawingml/2006/main" r:id="rId28"/>
+                            <a:hlinkClick xmlns:a="http://schemas.openxmlformats.org/drawingml/2006/main" r:id="rId8"/>
                           </wp:docPr>
                           <wp:cNvGraphicFramePr>
                             <a:graphicFrameLocks xmlns:a="http://schemas.openxmlformats.org/drawingml/2006/main" noChangeAspect="1"/>
@@ -9657,20 +9942,20 @@
                               <pic:pic xmlns:pic="http://schemas.openxmlformats.org/drawingml/2006/picture">
                                 <pic:nvPicPr>
                                   <pic:cNvPr id="20" name="Picture 20">
-                                    <a:hlinkClick r:id="rId28"/>
+                                    <a:hlinkClick r:id="rId8"/>
                                   </pic:cNvPr>
                                   <pic:cNvPicPr>
                                     <a:picLocks noChangeAspect="1" noChangeArrowheads="1"/>
                                   </pic:cNvPicPr>
                                 </pic:nvPicPr>
                                 <pic:blipFill>
-                                  <a:blip r:embed="rId29">
+                                  <a:blip r:embed="rId9">
                                     <a:extLst>
                                       <a:ext uri="{28A0092B-C50C-407E-A947-70E740481C1C}">
                                         <a14:useLocalDpi xmlns:a14="http://schemas.microsoft.com/office/drawing/2010/main" val="0"/>
                                       </a:ext>
                                       <a:ext uri="{837473B0-CC2E-450A-ABE3-18F120FF3D39}">
-                                        <a1611:picAttrSrcUrl xmlns="" xmlns:cx2="http://schemas.microsoft.com/office/drawing/2015/10/21/chartex" xmlns:cx3="http://schemas.microsoft.com/office/drawing/2016/5/9/chartex" xmlns:cx4="http://schemas.microsoft.com/office/drawing/2016/5/10/chartex" xmlns:cx5="http://schemas.microsoft.com/office/drawing/2016/5/11/chartex" xmlns:cx6="http://schemas.microsoft.com/office/drawing/2016/5/12/chartex" xmlns:cx7="http://schemas.microsoft.com/office/drawing/2016/5/13/chartex" xmlns:cx8="http://schemas.microsoft.com/office/drawing/2016/5/14/chartex" xmlns:aink="http://schemas.microsoft.com/office/drawing/2016/ink" xmlns:am3d="http://schemas.microsoft.com/office/drawing/2017/model3d" xmlns:o="urn:schemas-microsoft-com:office:office" xmlns:v="urn:schemas-microsoft-com:vml" xmlns:w10="urn:schemas-microsoft-com:office:word" xmlns:w="http://schemas.openxmlformats.org/wordprocessingml/2006/main" xmlns:w16cid="http://schemas.microsoft.com/office/word/2016/wordml/cid" xmlns:a1611="http://schemas.microsoft.com/office/drawing/2016/11/main" r:id="rId30"/>
+                                        <a1611:picAttrSrcUrl xmlns:a1611="http://schemas.microsoft.com/office/drawing/2016/11/main" r:id="rId10"/>
                                       </a:ext>
                                     </a:extLst>
                                   </a:blip>
@@ -9717,7 +10002,7 @@
                           <wp:extent cx="180000" cy="180000"/>
                           <wp:effectExtent l="0" t="0" r="0" b="0"/>
                           <wp:docPr id="7" name="Picture 7" title="Software University @ Twitter">
-                            <a:hlinkClick xmlns:a="http://schemas.openxmlformats.org/drawingml/2006/main" r:id="rId31"/>
+                            <a:hlinkClick xmlns:a="http://schemas.openxmlformats.org/drawingml/2006/main" r:id="rId11"/>
                           </wp:docPr>
                           <wp:cNvGraphicFramePr>
                             <a:graphicFrameLocks xmlns:a="http://schemas.openxmlformats.org/drawingml/2006/main" noChangeAspect="1"/>
@@ -9727,12 +10012,12 @@
                               <pic:pic xmlns:pic="http://schemas.openxmlformats.org/drawingml/2006/picture">
                                 <pic:nvPicPr>
                                   <pic:cNvPr id="7" name="Picture 7" title="Software University @ Twitter">
-                                    <a:hlinkClick r:id="rId31"/>
+                                    <a:hlinkClick r:id="rId11"/>
                                   </pic:cNvPr>
                                   <pic:cNvPicPr/>
                                 </pic:nvPicPr>
                                 <pic:blipFill>
-                                  <a:blip r:embed="rId32"/>
+                                  <a:blip r:embed="rId12"/>
                                   <a:stretch>
                                     <a:fillRect/>
                                   </a:stretch>
@@ -9771,7 +10056,7 @@
                           <wp:extent cx="180000" cy="180000"/>
                           <wp:effectExtent l="0" t="0" r="0" b="0"/>
                           <wp:docPr id="17" name="Picture 17" title="Software University @ YouTube">
-                            <a:hlinkClick xmlns:a="http://schemas.openxmlformats.org/drawingml/2006/main" r:id="rId33"/>
+                            <a:hlinkClick xmlns:a="http://schemas.openxmlformats.org/drawingml/2006/main" r:id="rId13"/>
                           </wp:docPr>
                           <wp:cNvGraphicFramePr>
                             <a:graphicFrameLocks xmlns:a="http://schemas.openxmlformats.org/drawingml/2006/main" noChangeAspect="1"/>
@@ -9781,12 +10066,12 @@
                               <pic:pic xmlns:pic="http://schemas.openxmlformats.org/drawingml/2006/picture">
                                 <pic:nvPicPr>
                                   <pic:cNvPr id="17" name="Picture 17" title="Software University @ YouTube">
-                                    <a:hlinkClick r:id="rId33"/>
+                                    <a:hlinkClick r:id="rId13"/>
                                   </pic:cNvPr>
                                   <pic:cNvPicPr/>
                                 </pic:nvPicPr>
                                 <pic:blipFill>
-                                  <a:blip r:embed="rId34"/>
+                                  <a:blip r:embed="rId14"/>
                                   <a:stretch>
                                     <a:fillRect/>
                                   </a:stretch>
@@ -9825,7 +10110,7 @@
                           <wp:extent cx="180000" cy="180000"/>
                           <wp:effectExtent l="0" t="0" r="0" b="0"/>
                           <wp:docPr id="21" name="Picture 21">
-                            <a:hlinkClick xmlns:a="http://schemas.openxmlformats.org/drawingml/2006/main" r:id="rId35"/>
+                            <a:hlinkClick xmlns:a="http://schemas.openxmlformats.org/drawingml/2006/main" r:id="rId15"/>
                           </wp:docPr>
                           <wp:cNvGraphicFramePr>
                             <a:graphicFrameLocks xmlns:a="http://schemas.openxmlformats.org/drawingml/2006/main" noChangeAspect="1"/>
@@ -9835,14 +10120,14 @@
                               <pic:pic xmlns:pic="http://schemas.openxmlformats.org/drawingml/2006/picture">
                                 <pic:nvPicPr>
                                   <pic:cNvPr id="21" name="Picture 21">
-                                    <a:hlinkClick r:id="rId35"/>
+                                    <a:hlinkClick r:id="rId15"/>
                                   </pic:cNvPr>
                                   <pic:cNvPicPr>
                                     <a:picLocks noChangeAspect="1" noChangeArrowheads="1"/>
                                   </pic:cNvPicPr>
                                 </pic:nvPicPr>
                                 <pic:blipFill rotWithShape="1">
-                                  <a:blip r:embed="rId36">
+                                  <a:blip r:embed="rId16">
                                     <a:extLst>
                                       <a:ext uri="{28A0092B-C50C-407E-A947-70E740481C1C}">
                                         <a14:useLocalDpi xmlns:a14="http://schemas.microsoft.com/office/drawing/2010/main" val="0"/>
@@ -9895,7 +10180,7 @@
                           <wp:extent cx="180000" cy="180000"/>
                           <wp:effectExtent l="0" t="0" r="0" b="0"/>
                           <wp:docPr id="22" name="Picture 22">
-                            <a:hlinkClick xmlns:a="http://schemas.openxmlformats.org/drawingml/2006/main" r:id="rId37"/>
+                            <a:hlinkClick xmlns:a="http://schemas.openxmlformats.org/drawingml/2006/main" r:id="rId17"/>
                           </wp:docPr>
                           <wp:cNvGraphicFramePr>
                             <a:graphicFrameLocks xmlns:a="http://schemas.openxmlformats.org/drawingml/2006/main" noChangeAspect="1"/>
@@ -9905,14 +10190,14 @@
                               <pic:pic xmlns:pic="http://schemas.openxmlformats.org/drawingml/2006/picture">
                                 <pic:nvPicPr>
                                   <pic:cNvPr id="22" name="Picture 22">
-                                    <a:hlinkClick r:id="rId37"/>
+                                    <a:hlinkClick r:id="rId17"/>
                                   </pic:cNvPr>
                                   <pic:cNvPicPr>
                                     <a:picLocks noChangeAspect="1" noChangeArrowheads="1"/>
                                   </pic:cNvPicPr>
                                 </pic:nvPicPr>
                                 <pic:blipFill>
-                                  <a:blip r:embed="rId38">
+                                  <a:blip r:embed="rId18">
                                     <a:extLst>
                                       <a:ext uri="{28A0092B-C50C-407E-A947-70E740481C1C}">
                                         <a14:useLocalDpi xmlns:a14="http://schemas.microsoft.com/office/drawing/2010/main" val="0"/>
@@ -9962,7 +10247,7 @@
                           <wp:extent cx="180000" cy="180000"/>
                           <wp:effectExtent l="0" t="0" r="0" b="0"/>
                           <wp:docPr id="23" name="Picture 23" title="Software University: Email Us">
-                            <a:hlinkClick xmlns:a="http://schemas.openxmlformats.org/drawingml/2006/main" r:id="rId39"/>
+                            <a:hlinkClick xmlns:a="http://schemas.openxmlformats.org/drawingml/2006/main" r:id="rId19"/>
                           </wp:docPr>
                           <wp:cNvGraphicFramePr>
                             <a:graphicFrameLocks xmlns:a="http://schemas.openxmlformats.org/drawingml/2006/main" noChangeAspect="1"/>
@@ -9972,12 +10257,12 @@
                               <pic:pic xmlns:pic="http://schemas.openxmlformats.org/drawingml/2006/picture">
                                 <pic:nvPicPr>
                                   <pic:cNvPr id="23" name="Picture 23" title="Software University: Email Us">
-                                    <a:hlinkClick r:id="rId39"/>
+                                    <a:hlinkClick r:id="rId19"/>
                                   </pic:cNvPr>
                                   <pic:cNvPicPr/>
                                 </pic:nvPicPr>
                                 <pic:blipFill>
-                                  <a:blip r:embed="rId40"/>
+                                  <a:blip r:embed="rId20"/>
                                   <a:stretch>
                                     <a:fillRect/>
                                   </a:stretch>
@@ -10040,7 +10325,7 @@
                   </pic:cNvPicPr>
                 </pic:nvPicPr>
                 <pic:blipFill>
-                  <a:blip r:embed="rId41">
+                  <a:blip r:embed="rId22">
                     <a:extLst>
                       <a:ext uri="{28A0092B-C50C-407E-A947-70E740481C1C}">
                         <a14:useLocalDpi xmlns:a14="http://schemas.microsoft.com/office/drawing/2010/main" val="0"/>
@@ -10438,7 +10723,7 @@
 </file>
 
 <file path=word/footnotes.xml><?xml version="1.0" encoding="utf-8"?>
-<w:footnotes xmlns:wpc="http://schemas.microsoft.com/office/word/2010/wordprocessingCanvas" xmlns:cx="http://schemas.microsoft.com/office/drawing/2014/chartex" xmlns:cx1="http://schemas.microsoft.com/office/drawing/2015/9/8/chartex" xmlns:cx2="http://schemas.microsoft.com/office/drawing/2015/10/21/chartex" xmlns:cx3="http://schemas.microsoft.com/office/drawing/2016/5/9/chartex" xmlns:cx4="http://schemas.microsoft.com/office/drawing/2016/5/10/chartex" xmlns:cx5="http://schemas.microsoft.com/office/drawing/2016/5/11/chartex" xmlns:cx6="http://schemas.microsoft.com/office/drawing/2016/5/12/chartex" xmlns:cx7="http://schemas.microsoft.com/office/drawing/2016/5/13/chartex" xmlns:cx8="http://schemas.microsoft.com/office/drawing/2016/5/14/chartex" xmlns:mc="http://schemas.openxmlformats.org/markup-compatibility/2006" xmlns:aink="http://schemas.microsoft.com/office/drawing/2016/ink" xmlns:am3d="http://schemas.microsoft.com/office/drawing/2017/model3d" xmlns:o="urn:schemas-microsoft-com:office:office" xmlns:r="http://schemas.openxmlformats.org/officeDocument/2006/relationships" xmlns:m="http://schemas.openxmlformats.org/officeDocument/2006/math" xmlns:v="urn:schemas-microsoft-com:vml" xmlns:wp14="http://schemas.microsoft.com/office/word/2010/wordprocessingDrawing" xmlns:wp="http://schemas.openxmlformats.org/drawingml/2006/wordprocessingDrawing" xmlns:w10="urn:schemas-microsoft-com:office:word" xmlns:w="http://schemas.openxmlformats.org/wordprocessingml/2006/main" xmlns:w14="http://schemas.microsoft.com/office/word/2010/wordml" xmlns:w15="http://schemas.microsoft.com/office/word/2012/wordml" xmlns:w16cid="http://schemas.microsoft.com/office/word/2016/wordml/cid" xmlns:w16se="http://schemas.microsoft.com/office/word/2015/wordml/symex" xmlns:wpg="http://schemas.microsoft.com/office/word/2010/wordprocessingGroup" xmlns:wpi="http://schemas.microsoft.com/office/word/2010/wordprocessingInk" xmlns:wne="http://schemas.microsoft.com/office/word/2006/wordml" xmlns:wps="http://schemas.microsoft.com/office/word/2010/wordprocessingShape" mc:Ignorable="w14 w15 w16se w16cid wp14">
+<w:footnotes xmlns:wpc="http://schemas.microsoft.com/office/word/2010/wordprocessingCanvas" xmlns:cx="http://schemas.microsoft.com/office/drawing/2014/chartex" xmlns:cx1="http://schemas.microsoft.com/office/drawing/2015/9/8/chartex" xmlns:cx2="http://schemas.microsoft.com/office/drawing/2015/10/21/chartex" xmlns:cx3="http://schemas.microsoft.com/office/drawing/2016/5/9/chartex" xmlns:cx4="http://schemas.microsoft.com/office/drawing/2016/5/10/chartex" xmlns:cx5="http://schemas.microsoft.com/office/drawing/2016/5/11/chartex" xmlns:cx6="http://schemas.microsoft.com/office/drawing/2016/5/12/chartex" xmlns:cx7="http://schemas.microsoft.com/office/drawing/2016/5/13/chartex" xmlns:cx8="http://schemas.microsoft.com/office/drawing/2016/5/14/chartex" xmlns:mc="http://schemas.openxmlformats.org/markup-compatibility/2006" xmlns:aink="http://schemas.microsoft.com/office/drawing/2016/ink" xmlns:am3d="http://schemas.microsoft.com/office/drawing/2017/model3d" xmlns:o="urn:schemas-microsoft-com:office:office" xmlns:r="http://schemas.openxmlformats.org/officeDocument/2006/relationships" xmlns:m="http://schemas.openxmlformats.org/officeDocument/2006/math" xmlns:v="urn:schemas-microsoft-com:vml" xmlns:wp14="http://schemas.microsoft.com/office/word/2010/wordprocessingDrawing" xmlns:wp="http://schemas.openxmlformats.org/drawingml/2006/wordprocessingDrawing" xmlns:w10="urn:schemas-microsoft-com:office:word" xmlns:w="http://schemas.openxmlformats.org/wordprocessingml/2006/main" xmlns:w14="http://schemas.microsoft.com/office/word/2010/wordml" xmlns:w15="http://schemas.microsoft.com/office/word/2012/wordml" xmlns:w16cex="http://schemas.microsoft.com/office/word/2018/wordml/cex" xmlns:w16cid="http://schemas.microsoft.com/office/word/2016/wordml/cid" xmlns:w16="http://schemas.microsoft.com/office/word/2018/wordml" xmlns:w16se="http://schemas.microsoft.com/office/word/2015/wordml/symex" xmlns:wpg="http://schemas.microsoft.com/office/word/2010/wordprocessingGroup" xmlns:wpi="http://schemas.microsoft.com/office/word/2010/wordprocessingInk" xmlns:wne="http://schemas.microsoft.com/office/word/2006/wordml" xmlns:wps="http://schemas.microsoft.com/office/word/2010/wordprocessingShape" mc:Ignorable="w14 w15 w16se w16cid w16 w16cex wp14">
   <w:footnote w:type="separator" w:id="-1">
     <w:p>
       <w:pPr>
@@ -10463,7 +10748,7 @@
 </file>
 
 <file path=word/header1.xml><?xml version="1.0" encoding="utf-8"?>
-<w:hdr xmlns:wpc="http://schemas.microsoft.com/office/word/2010/wordprocessingCanvas" xmlns:cx="http://schemas.microsoft.com/office/drawing/2014/chartex" xmlns:cx1="http://schemas.microsoft.com/office/drawing/2015/9/8/chartex" xmlns:cx2="http://schemas.microsoft.com/office/drawing/2015/10/21/chartex" xmlns:cx3="http://schemas.microsoft.com/office/drawing/2016/5/9/chartex" xmlns:cx4="http://schemas.microsoft.com/office/drawing/2016/5/10/chartex" xmlns:cx5="http://schemas.microsoft.com/office/drawing/2016/5/11/chartex" xmlns:cx6="http://schemas.microsoft.com/office/drawing/2016/5/12/chartex" xmlns:cx7="http://schemas.microsoft.com/office/drawing/2016/5/13/chartex" xmlns:cx8="http://schemas.microsoft.com/office/drawing/2016/5/14/chartex" xmlns:mc="http://schemas.openxmlformats.org/markup-compatibility/2006" xmlns:aink="http://schemas.microsoft.com/office/drawing/2016/ink" xmlns:am3d="http://schemas.microsoft.com/office/drawing/2017/model3d" xmlns:o="urn:schemas-microsoft-com:office:office" xmlns:r="http://schemas.openxmlformats.org/officeDocument/2006/relationships" xmlns:m="http://schemas.openxmlformats.org/officeDocument/2006/math" xmlns:v="urn:schemas-microsoft-com:vml" xmlns:wp14="http://schemas.microsoft.com/office/word/2010/wordprocessingDrawing" xmlns:wp="http://schemas.openxmlformats.org/drawingml/2006/wordprocessingDrawing" xmlns:w10="urn:schemas-microsoft-com:office:word" xmlns:w="http://schemas.openxmlformats.org/wordprocessingml/2006/main" xmlns:w14="http://schemas.microsoft.com/office/word/2010/wordml" xmlns:w15="http://schemas.microsoft.com/office/word/2012/wordml" xmlns:w16cid="http://schemas.microsoft.com/office/word/2016/wordml/cid" xmlns:w16se="http://schemas.microsoft.com/office/word/2015/wordml/symex" xmlns:wpg="http://schemas.microsoft.com/office/word/2010/wordprocessingGroup" xmlns:wpi="http://schemas.microsoft.com/office/word/2010/wordprocessingInk" xmlns:wne="http://schemas.microsoft.com/office/word/2006/wordml" xmlns:wps="http://schemas.microsoft.com/office/word/2010/wordprocessingShape" mc:Ignorable="w14 w15 w16se w16cid wp14">
+<w:hdr xmlns:wpc="http://schemas.microsoft.com/office/word/2010/wordprocessingCanvas" xmlns:cx="http://schemas.microsoft.com/office/drawing/2014/chartex" xmlns:cx1="http://schemas.microsoft.com/office/drawing/2015/9/8/chartex" xmlns:cx2="http://schemas.microsoft.com/office/drawing/2015/10/21/chartex" xmlns:cx3="http://schemas.microsoft.com/office/drawing/2016/5/9/chartex" xmlns:cx4="http://schemas.microsoft.com/office/drawing/2016/5/10/chartex" xmlns:cx5="http://schemas.microsoft.com/office/drawing/2016/5/11/chartex" xmlns:cx6="http://schemas.microsoft.com/office/drawing/2016/5/12/chartex" xmlns:cx7="http://schemas.microsoft.com/office/drawing/2016/5/13/chartex" xmlns:cx8="http://schemas.microsoft.com/office/drawing/2016/5/14/chartex" xmlns:mc="http://schemas.openxmlformats.org/markup-compatibility/2006" xmlns:aink="http://schemas.microsoft.com/office/drawing/2016/ink" xmlns:am3d="http://schemas.microsoft.com/office/drawing/2017/model3d" xmlns:o="urn:schemas-microsoft-com:office:office" xmlns:r="http://schemas.openxmlformats.org/officeDocument/2006/relationships" xmlns:m="http://schemas.openxmlformats.org/officeDocument/2006/math" xmlns:v="urn:schemas-microsoft-com:vml" xmlns:wp14="http://schemas.microsoft.com/office/word/2010/wordprocessingDrawing" xmlns:wp="http://schemas.openxmlformats.org/drawingml/2006/wordprocessingDrawing" xmlns:w10="urn:schemas-microsoft-com:office:word" xmlns:w="http://schemas.openxmlformats.org/wordprocessingml/2006/main" xmlns:w14="http://schemas.microsoft.com/office/word/2010/wordml" xmlns:w15="http://schemas.microsoft.com/office/word/2012/wordml" xmlns:w16cex="http://schemas.microsoft.com/office/word/2018/wordml/cex" xmlns:w16cid="http://schemas.microsoft.com/office/word/2016/wordml/cid" xmlns:w16="http://schemas.microsoft.com/office/word/2018/wordml" xmlns:w16se="http://schemas.microsoft.com/office/word/2015/wordml/symex" xmlns:wpg="http://schemas.microsoft.com/office/word/2010/wordprocessingGroup" xmlns:wpi="http://schemas.microsoft.com/office/word/2010/wordprocessingInk" xmlns:wne="http://schemas.microsoft.com/office/word/2006/wordml" xmlns:wps="http://schemas.microsoft.com/office/word/2010/wordprocessingShape" mc:Ignorable="w14 w15 w16se w16cid w16 w16cex wp14">
   <w:p>
     <w:pPr>
       <w:pStyle w:val="Header"/>
@@ -10474,7 +10759,7 @@
 </file>
 
 <file path=word/numbering.xml><?xml version="1.0" encoding="utf-8"?>
-<w:numbering xmlns:wpc="http://schemas.microsoft.com/office/word/2010/wordprocessingCanvas" xmlns:cx="http://schemas.microsoft.com/office/drawing/2014/chartex" xmlns:cx1="http://schemas.microsoft.com/office/drawing/2015/9/8/chartex" xmlns:cx2="http://schemas.microsoft.com/office/drawing/2015/10/21/chartex" xmlns:cx3="http://schemas.microsoft.com/office/drawing/2016/5/9/chartex" xmlns:cx4="http://schemas.microsoft.com/office/drawing/2016/5/10/chartex" xmlns:cx5="http://schemas.microsoft.com/office/drawing/2016/5/11/chartex" xmlns:cx6="http://schemas.microsoft.com/office/drawing/2016/5/12/chartex" xmlns:cx7="http://schemas.microsoft.com/office/drawing/2016/5/13/chartex" xmlns:cx8="http://schemas.microsoft.com/office/drawing/2016/5/14/chartex" xmlns:mc="http://schemas.openxmlformats.org/markup-compatibility/2006" xmlns:aink="http://schemas.microsoft.com/office/drawing/2016/ink" xmlns:am3d="http://schemas.microsoft.com/office/drawing/2017/model3d" xmlns:o="urn:schemas-microsoft-com:office:office" xmlns:r="http://schemas.openxmlformats.org/officeDocument/2006/relationships" xmlns:m="http://schemas.openxmlformats.org/officeDocument/2006/math" xmlns:v="urn:schemas-microsoft-com:vml" xmlns:wp14="http://schemas.microsoft.com/office/word/2010/wordprocessingDrawing" xmlns:wp="http://schemas.openxmlformats.org/drawingml/2006/wordprocessingDrawing" xmlns:w10="urn:schemas-microsoft-com:office:word" xmlns:w="http://schemas.openxmlformats.org/wordprocessingml/2006/main" xmlns:w14="http://schemas.microsoft.com/office/word/2010/wordml" xmlns:w15="http://schemas.microsoft.com/office/word/2012/wordml" xmlns:w16cid="http://schemas.microsoft.com/office/word/2016/wordml/cid" xmlns:w16se="http://schemas.microsoft.com/office/word/2015/wordml/symex" xmlns:wpg="http://schemas.microsoft.com/office/word/2010/wordprocessingGroup" xmlns:wpi="http://schemas.microsoft.com/office/word/2010/wordprocessingInk" xmlns:wne="http://schemas.microsoft.com/office/word/2006/wordml" xmlns:wps="http://schemas.microsoft.com/office/word/2010/wordprocessingShape" mc:Ignorable="w14 w15 w16se w16cid wp14">
+<w:numbering xmlns:wpc="http://schemas.microsoft.com/office/word/2010/wordprocessingCanvas" xmlns:cx="http://schemas.microsoft.com/office/drawing/2014/chartex" xmlns:cx1="http://schemas.microsoft.com/office/drawing/2015/9/8/chartex" xmlns:cx2="http://schemas.microsoft.com/office/drawing/2015/10/21/chartex" xmlns:cx3="http://schemas.microsoft.com/office/drawing/2016/5/9/chartex" xmlns:cx4="http://schemas.microsoft.com/office/drawing/2016/5/10/chartex" xmlns:cx5="http://schemas.microsoft.com/office/drawing/2016/5/11/chartex" xmlns:cx6="http://schemas.microsoft.com/office/drawing/2016/5/12/chartex" xmlns:cx7="http://schemas.microsoft.com/office/drawing/2016/5/13/chartex" xmlns:cx8="http://schemas.microsoft.com/office/drawing/2016/5/14/chartex" xmlns:mc="http://schemas.openxmlformats.org/markup-compatibility/2006" xmlns:aink="http://schemas.microsoft.com/office/drawing/2016/ink" xmlns:am3d="http://schemas.microsoft.com/office/drawing/2017/model3d" xmlns:o="urn:schemas-microsoft-com:office:office" xmlns:r="http://schemas.openxmlformats.org/officeDocument/2006/relationships" xmlns:m="http://schemas.openxmlformats.org/officeDocument/2006/math" xmlns:v="urn:schemas-microsoft-com:vml" xmlns:wp14="http://schemas.microsoft.com/office/word/2010/wordprocessingDrawing" xmlns:wp="http://schemas.openxmlformats.org/drawingml/2006/wordprocessingDrawing" xmlns:w10="urn:schemas-microsoft-com:office:word" xmlns:w="http://schemas.openxmlformats.org/wordprocessingml/2006/main" xmlns:w14="http://schemas.microsoft.com/office/word/2010/wordml" xmlns:w15="http://schemas.microsoft.com/office/word/2012/wordml" xmlns:w16cex="http://schemas.microsoft.com/office/word/2018/wordml/cex" xmlns:w16cid="http://schemas.microsoft.com/office/word/2016/wordml/cid" xmlns:w16="http://schemas.microsoft.com/office/word/2018/wordml" xmlns:w16se="http://schemas.microsoft.com/office/word/2015/wordml/symex" xmlns:wpg="http://schemas.microsoft.com/office/word/2010/wordprocessingGroup" xmlns:wpi="http://schemas.microsoft.com/office/word/2010/wordprocessingInk" xmlns:wne="http://schemas.microsoft.com/office/word/2006/wordml" xmlns:wps="http://schemas.microsoft.com/office/word/2010/wordprocessingShape" mc:Ignorable="w14 w15 w16se w16cid w16 w16cex wp14">
   <w:abstractNum w:abstractNumId="0" w15:restartNumberingAfterBreak="0">
     <w:nsid w:val="0B41760D"/>
     <w:multiLevelType w:val="hybridMultilevel"/>
@@ -11935,7 +12220,7 @@
 </file>
 
 <file path=word/styles.xml><?xml version="1.0" encoding="utf-8"?>
-<w:styles xmlns:mc="http://schemas.openxmlformats.org/markup-compatibility/2006" xmlns:r="http://schemas.openxmlformats.org/officeDocument/2006/relationships" xmlns:w="http://schemas.openxmlformats.org/wordprocessingml/2006/main" xmlns:w14="http://schemas.microsoft.com/office/word/2010/wordml" xmlns:w15="http://schemas.microsoft.com/office/word/2012/wordml" xmlns:w16cid="http://schemas.microsoft.com/office/word/2016/wordml/cid" xmlns:w16se="http://schemas.microsoft.com/office/word/2015/wordml/symex" mc:Ignorable="w14 w15 w16se w16cid">
+<w:styles xmlns:mc="http://schemas.openxmlformats.org/markup-compatibility/2006" xmlns:r="http://schemas.openxmlformats.org/officeDocument/2006/relationships" xmlns:w="http://schemas.openxmlformats.org/wordprocessingml/2006/main" xmlns:w14="http://schemas.microsoft.com/office/word/2010/wordml" xmlns:w15="http://schemas.microsoft.com/office/word/2012/wordml" xmlns:w16cex="http://schemas.microsoft.com/office/word/2018/wordml/cex" xmlns:w16cid="http://schemas.microsoft.com/office/word/2016/wordml/cid" xmlns:w16="http://schemas.microsoft.com/office/word/2018/wordml" xmlns:w16se="http://schemas.microsoft.com/office/word/2015/wordml/symex" mc:Ignorable="w14 w15 w16se w16cid w16 w16cex">
   <w:docDefaults>
     <w:rPrDefault>
       <w:rPr>
@@ -12057,6 +12342,7 @@
     <w:lsdException w:name="HTML Sample" w:semiHidden="1" w:unhideWhenUsed="1"/>
     <w:lsdException w:name="HTML Typewriter" w:semiHidden="1" w:unhideWhenUsed="1"/>
     <w:lsdException w:name="HTML Variable" w:semiHidden="1" w:unhideWhenUsed="1"/>
+    <w:lsdException w:name="Normal Table" w:semiHidden="1" w:unhideWhenUsed="1"/>
     <w:lsdException w:name="annotation subject" w:semiHidden="1" w:unhideWhenUsed="1"/>
     <w:lsdException w:name="No List" w:semiHidden="1" w:unhideWhenUsed="1"/>
     <w:lsdException w:name="Outline List 1" w:semiHidden="1" w:unhideWhenUsed="1"/>
@@ -12099,8 +12385,11 @@
     <w:lsdException w:name="Table Contemporary" w:semiHidden="1" w:unhideWhenUsed="1"/>
     <w:lsdException w:name="Table Elegant" w:semiHidden="1" w:unhideWhenUsed="1"/>
     <w:lsdException w:name="Table Professional" w:semiHidden="1" w:unhideWhenUsed="1"/>
+    <w:lsdException w:name="Table Subtle 1" w:semiHidden="1" w:unhideWhenUsed="1"/>
     <w:lsdException w:name="Table Subtle 2" w:semiHidden="1" w:unhideWhenUsed="1"/>
     <w:lsdException w:name="Table Web 1" w:semiHidden="1" w:unhideWhenUsed="1"/>
+    <w:lsdException w:name="Table Web 2" w:semiHidden="1" w:unhideWhenUsed="1"/>
+    <w:lsdException w:name="Table Web 3" w:semiHidden="1" w:unhideWhenUsed="1"/>
     <w:lsdException w:name="Balloon Text" w:semiHidden="1" w:unhideWhenUsed="1"/>
     <w:lsdException w:name="Table Grid" w:uiPriority="59"/>
     <w:lsdException w:name="Table Theme" w:semiHidden="1" w:unhideWhenUsed="1"/>
@@ -13057,12 +13346,6 @@
 </file>
 
 <file path=customXml/item1.xml><?xml version="1.0" encoding="utf-8"?>
-<p:properties xmlns:p="http://schemas.microsoft.com/office/2006/metadata/properties" xmlns:xsi="http://www.w3.org/2001/XMLSchema-instance" xmlns:pc="http://schemas.microsoft.com/office/infopath/2007/PartnerControls">
-  <documentManagement/>
-</p:properties>
-</file>
-
-<file path=customXml/item2.xml><?xml version="1.0" encoding="utf-8"?>
 <?mso-contentType ?>
 <FormTemplates xmlns="http://schemas.microsoft.com/sharepoint/v3/contenttype/forms">
   <Display>DocumentLibraryForm</Display>
@@ -13071,7 +13354,17 @@
 </FormTemplates>
 </file>
 
+<file path=customXml/item2.xml><?xml version="1.0" encoding="utf-8"?>
+<p:properties xmlns:p="http://schemas.microsoft.com/office/2006/metadata/properties" xmlns:xsi="http://www.w3.org/2001/XMLSchema-instance" xmlns:pc="http://schemas.microsoft.com/office/infopath/2007/PartnerControls">
+  <documentManagement/>
+</p:properties>
+</file>
+
 <file path=customXml/item3.xml><?xml version="1.0" encoding="utf-8"?>
+<b:Sources xmlns:b="http://schemas.openxmlformats.org/officeDocument/2006/bibliography" xmlns="http://schemas.openxmlformats.org/officeDocument/2006/bibliography" SelectedStyle="\APA.XSL" StyleName="APA"/>
+</file>
+
+<file path=customXml/item4.xml><?xml version="1.0" encoding="utf-8"?>
 <ct:contentTypeSchema xmlns:ct="http://schemas.microsoft.com/office/2006/metadata/contentType" xmlns:ma="http://schemas.microsoft.com/office/2006/metadata/properties/metaAttributes" ct:_="" ma:_="" ma:contentTypeName="Document" ma:contentTypeID="0x010100B6C18B0EB80FEC43B96FC4929E3ACDFF" ma:contentTypeVersion="0" ma:contentTypeDescription="Create a new document." ma:contentTypeScope="" ma:versionID="f204148d70153a85717fefcf945dd6d1">
   <xsd:schema xmlns:xsd="http://www.w3.org/2001/XMLSchema" xmlns:xs="http://www.w3.org/2001/XMLSchema" xmlns:p="http://schemas.microsoft.com/office/2006/metadata/properties" targetNamespace="http://schemas.microsoft.com/office/2006/metadata/properties" ma:root="true" ma:fieldsID="0967b7be50301903c78f9c39c6fd9af8">
     <xsd:element name="properties">
@@ -13185,11 +13478,15 @@
 </ct:contentTypeSchema>
 </file>
 
-<file path=customXml/item4.xml><?xml version="1.0" encoding="utf-8"?>
-<b:Sources xmlns:b="http://schemas.openxmlformats.org/officeDocument/2006/bibliography" xmlns="http://schemas.openxmlformats.org/officeDocument/2006/bibliography" SelectedStyle="\APA.XSL" StyleName="APA"/>
+<file path=customXml/itemProps1.xml><?xml version="1.0" encoding="utf-8"?>
+<ds:datastoreItem xmlns:ds="http://schemas.openxmlformats.org/officeDocument/2006/customXml" ds:itemID="{ABF6E877-42D5-49BF-ABBD-36D5F3F486D6}">
+  <ds:schemaRefs>
+    <ds:schemaRef ds:uri="http://schemas.microsoft.com/sharepoint/v3/contenttype/forms"/>
+  </ds:schemaRefs>
+</ds:datastoreItem>
 </file>
 
-<file path=customXml/itemProps1.xml><?xml version="1.0" encoding="utf-8"?>
+<file path=customXml/itemProps2.xml><?xml version="1.0" encoding="utf-8"?>
 <ds:datastoreItem xmlns:ds="http://schemas.openxmlformats.org/officeDocument/2006/customXml" ds:itemID="{642AD100-1791-43AC-8FB0-4D3F7DB735D5}">
   <ds:schemaRefs>
     <ds:schemaRef ds:uri="http://schemas.microsoft.com/office/2006/metadata/properties"/>
@@ -13198,15 +13495,15 @@
 </ds:datastoreItem>
 </file>
 
-<file path=customXml/itemProps2.xml><?xml version="1.0" encoding="utf-8"?>
-<ds:datastoreItem xmlns:ds="http://schemas.openxmlformats.org/officeDocument/2006/customXml" ds:itemID="{ABF6E877-42D5-49BF-ABBD-36D5F3F486D6}">
+<file path=customXml/itemProps3.xml><?xml version="1.0" encoding="utf-8"?>
+<ds:datastoreItem xmlns:ds="http://schemas.openxmlformats.org/officeDocument/2006/customXml" ds:itemID="{CAB3C243-BCD6-4194-BB30-60AC2BFE2526}">
   <ds:schemaRefs>
-    <ds:schemaRef ds:uri="http://schemas.microsoft.com/sharepoint/v3/contenttype/forms"/>
+    <ds:schemaRef ds:uri="http://schemas.openxmlformats.org/officeDocument/2006/bibliography"/>
   </ds:schemaRefs>
 </ds:datastoreItem>
 </file>
 
-<file path=customXml/itemProps3.xml><?xml version="1.0" encoding="utf-8"?>
+<file path=customXml/itemProps4.xml><?xml version="1.0" encoding="utf-8"?>
 <ds:datastoreItem xmlns:ds="http://schemas.openxmlformats.org/officeDocument/2006/customXml" ds:itemID="{2AAB4298-9DBF-4559-A385-52127390FCD4}">
   <ds:schemaRefs>
     <ds:schemaRef ds:uri="http://schemas.microsoft.com/office/2006/metadata/contentType"/>
@@ -13220,12 +13517,4 @@
     <ds:schemaRef ds:uri="http://schemas.microsoft.com/office/infopath/2007/PartnerControls"/>
   </ds:schemaRefs>
 </ds:datastoreItem>
-</file>
-
-<file path=customXml/itemProps4.xml><?xml version="1.0" encoding="utf-8"?>
-<ds:datastoreItem xmlns:ds="http://schemas.openxmlformats.org/officeDocument/2006/customXml" ds:itemID="{CAB3C243-BCD6-4194-BB30-60AC2BFE2526}">
-  <ds:schemaRefs>
-    <ds:schemaRef ds:uri="http://schemas.openxmlformats.org/officeDocument/2006/bibliography"/>
-  </ds:schemaRefs>
-</ds:datastoreItem>
 </file>
</xml_diff>